<commit_message>
improved documentation add version inf
</commit_message>
<xml_diff>
--- a/Readme.docx
+++ b/Readme.docx
@@ -6,7 +6,6 @@
       <w:pPr>
         <w:pStyle w:val="Title"/>
       </w:pPr>
-      <w:bookmarkStart w:id="0" w:name="_GoBack"/>
       <w:r>
         <w:t>Readme for</w:t>
       </w:r>
@@ -20,13 +19,7 @@
         <w:t xml:space="preserve">Command and Control </w:t>
       </w:r>
       <w:r>
-        <w:t xml:space="preserve">using </w:t>
-      </w:r>
-      <w:r>
-        <w:t>S</w:t>
-      </w:r>
-      <w:r>
-        <w:t xml:space="preserve">ocket </w:t>
+        <w:t xml:space="preserve">using Socket </w:t>
       </w:r>
       <w:r>
         <w:t xml:space="preserve">of </w:t>
@@ -38,10 +31,7 @@
         <w:t xml:space="preserve">a </w:t>
       </w:r>
       <w:r>
-        <w:t>ROS</w:t>
-      </w:r>
-      <w:r>
-        <w:t xml:space="preserve"> RVIZ Visualization </w:t>
+        <w:t xml:space="preserve">ROS RVIZ Visualization </w:t>
       </w:r>
       <w:r>
         <w:t>of a Motoman</w:t>
@@ -100,27 +90,14 @@
           <w:noProof/>
         </w:rPr>
       </w:pPr>
-      <w:r>
-        <w:fldChar w:fldCharType="begin"/>
-      </w:r>
-      <w:r>
-        <w:instrText xml:space="preserve"> FILENAME   \* MERGEFORMAT </w:instrText>
-      </w:r>
-      <w:r>
-        <w:fldChar w:fldCharType="separate"/>
-      </w:r>
-      <w:r>
-        <w:rPr>
-          <w:noProof/>
-        </w:rPr>
-        <w:t>MotomanRvizReadme.docx</w:t>
-      </w:r>
-      <w:r>
-        <w:rPr>
-          <w:noProof/>
-        </w:rPr>
-        <w:fldChar w:fldCharType="end"/>
-      </w:r>
+      <w:fldSimple w:instr=" FILENAME   \* MERGEFORMAT ">
+        <w:r>
+          <w:rPr>
+            <w:noProof/>
+          </w:rPr>
+          <w:t>MotomanRvizReadme.docx</w:t>
+        </w:r>
+      </w:fldSimple>
     </w:p>
     <w:p/>
     <w:p>
@@ -128,7 +105,13 @@
         <w:t>This document presents</w:t>
       </w:r>
       <w:r>
-        <w:t xml:space="preserve"> a Robot</w:t>
+        <w:t xml:space="preserve"> a </w:t>
+      </w:r>
+      <w:r>
+        <w:t xml:space="preserve">Command and Control (C&amp;C) text based interface for communicating with </w:t>
+      </w:r>
+      <w:r>
+        <w:t>Robot</w:t>
       </w:r>
       <w:r>
         <w:rPr>
@@ -140,13 +123,58 @@
         <w:t xml:space="preserve"> Operating System (ROS) package </w:t>
       </w:r>
       <w:r>
-        <w:t xml:space="preserve">for </w:t>
+        <w:t>thjat interfaces</w:t>
+      </w:r>
+      <w:r>
+        <w:t xml:space="preserve"> to</w:t>
+      </w:r>
+      <w:r>
+        <w:t xml:space="preserve"> an</w:t>
+      </w:r>
+      <w:r>
+        <w:t xml:space="preserve"> ROS RVIZ visualation of a </w:t>
+      </w:r>
+      <w:r>
+        <w:t>robot (currently only Motoma SI20D)</w:t>
+      </w:r>
+      <w:r>
+        <w:t>.</w:t>
       </w:r>
       <w:r>
         <w:t xml:space="preserve"> </w:t>
       </w:r>
       <w:r>
-        <w:t>interfacing to a  ROS RVIZ visualation of a Motoman</w:t>
+        <w:t xml:space="preserve">This implementation offers robot controllers that are not ROS based </w:t>
+      </w:r>
+      <w:r>
+        <w:t xml:space="preserve">the ability </w:t>
+      </w:r>
+      <w:r>
+        <w:t>to simulate</w:t>
+      </w:r>
+      <w:r>
+        <w:t xml:space="preserve"> robot motion</w:t>
+      </w:r>
+      <w:r>
+        <w:t xml:space="preserve"> that is displayed in RVIZ. </w:t>
+      </w:r>
+      <w:r>
+        <w:t>It use</w:t>
+      </w:r>
+      <w:r>
+        <w:t>s</w:t>
+      </w:r>
+      <w:r>
+        <w:t xml:space="preserve"> the </w:t>
+      </w:r>
+      <w:r>
+        <w:t>Unified Robot Description Format (</w:t>
+      </w:r>
+      <w:r>
+        <w:t>URDF)</w:t>
+      </w:r>
+      <w:r>
+        <w:t xml:space="preserve"> to provide the ROS parameter "robot_description" used by RVIZ to draw and control the robot</w:t>
       </w:r>
       <w:r>
         <w:t>.</w:t>
@@ -154,113 +182,22 @@
     </w:p>
     <w:p>
       <w:r>
-        <w:t>This implementation provides a simul</w:t>
-      </w:r>
-      <w:r>
-        <w:t xml:space="preserve">ation that is displayed in RVIZ. </w:t>
-      </w:r>
-      <w:r>
-        <w:t xml:space="preserve">It use the </w:t>
-      </w:r>
-      <w:r>
-        <w:t>Unified Robot Description Format (</w:t>
-      </w:r>
-      <w:r>
-        <w:t>URDF)</w:t>
-      </w:r>
-      <w:r>
-        <w:t xml:space="preserve"> to provide the ROS parameter "robot_description" used by RVIZ to draw and control the robot</w:t>
-      </w:r>
-      <w:r>
-        <w:t>.</w:t>
-      </w:r>
-    </w:p>
-    <w:p>
-      <w:r>
-        <w:t xml:space="preserve">The visualization of the </w:t>
-      </w:r>
-      <w:r>
-        <w:t xml:space="preserve">Motoman robot below is to sort small and medium "gears" into appropriate gear holders </w:t>
-      </w:r>
-      <w:r>
-        <w:t xml:space="preserve">is shown in an animated gif below </w:t>
-      </w:r>
-      <w:r>
-        <w:t xml:space="preserve">(in this case on "vessels" which hold one type of gear, while a kit may hold varios size gears – or at least in this demo.) </w:t>
-      </w:r>
-      <w:r>
-        <w:t xml:space="preserve"> In the code a vision system would generate </w:t>
-      </w:r>
-      <w:r>
-        <w:t>JSON</w:t>
-      </w:r>
-      <w:r>
-        <w:t xml:space="preserve"> repre</w:t>
-      </w:r>
-      <w:r>
-        <w:t>sentation of the parts and inst</w:t>
-      </w:r>
-      <w:r>
-        <w:t>ances of the parts.</w:t>
-      </w:r>
-      <w:r>
-        <w:t xml:space="preserve"> The demo code reads the </w:t>
-      </w:r>
-      <w:r>
-        <w:t>JSON</w:t>
-      </w:r>
-      <w:r>
-        <w:t xml:space="preserve"> file using the boost Property Tree </w:t>
-      </w:r>
-      <w:r>
-        <w:t xml:space="preserve">package. </w:t>
-      </w:r>
-    </w:p>
-    <w:p>
-      <w:pPr>
-        <w:keepNext/>
-        <w:jc w:val="center"/>
-      </w:pPr>
-    </w:p>
-    <w:p>
-      <w:pPr>
-        <w:pStyle w:val="Caption"/>
-        <w:jc w:val="center"/>
-      </w:pPr>
-      <w:r>
-        <w:t xml:space="preserve">Figure </w:t>
-      </w:r>
-      <w:r>
-        <w:fldChar w:fldCharType="begin"/>
-      </w:r>
-      <w:r>
-        <w:instrText xml:space="preserve"> SEQ Figure</w:instrText>
-      </w:r>
-      <w:r>
-        <w:instrText xml:space="preserve"> \* ARABIC </w:instrText>
-      </w:r>
-      <w:r>
-        <w:fldChar w:fldCharType="separate"/>
-      </w:r>
-      <w:r>
-        <w:rPr>
-          <w:noProof/>
-        </w:rPr>
-        <w:t>1</w:t>
-      </w:r>
-      <w:r>
-        <w:rPr>
-          <w:noProof/>
-        </w:rPr>
-        <w:fldChar w:fldCharType="end"/>
-      </w:r>
-      <w:r>
-        <w:t xml:space="preserve"> Animated gif of Motoman sorting gears</w:t>
-      </w:r>
-    </w:p>
-    <w:p>
-      <w:r>
-        <w:t>The version information for the  is:</w:t>
+        <w:t xml:space="preserve">The </w:t>
+      </w:r>
+      <w:r>
+        <w:t xml:space="preserve">tested </w:t>
+      </w:r>
+      <w:r>
+        <w:t>version information for the</w:t>
+      </w:r>
+      <w:r>
+        <w:t xml:space="preserve"> ROS </w:t>
+      </w:r>
+      <w:r>
+        <w:t>implementation is</w:t>
+      </w:r>
+      <w:r>
+        <w:t>:</w:t>
       </w:r>
     </w:p>
     <w:p>
@@ -302,18 +239,41 @@
         </w:numPr>
       </w:pPr>
       <w:r>
+        <w:t>Boost AS</w:t>
+      </w:r>
+      <w:r>
+        <w:t>IO</w:t>
+      </w:r>
+    </w:p>
+    <w:p>
+      <w:pPr>
+        <w:pStyle w:val="ListParagraph"/>
+        <w:numPr>
+          <w:ilvl w:val="0"/>
+          <w:numId w:val="4"/>
+        </w:numPr>
+      </w:pPr>
+      <w:r>
         <w:t>Package versions in Appendix I</w:t>
       </w:r>
     </w:p>
     <w:p>
+      <w:r>
+        <w:t xml:space="preserve">The text based C&amp;C interface </w:t>
+      </w:r>
+      <w:r>
+        <w:t>appear at the end of the document.</w:t>
+      </w:r>
+      <w:r>
+        <w:t xml:space="preserve"> Note many of the packages don't appear to be used but are included as a dependency by other packages.</w:t>
+      </w:r>
+      <w:bookmarkStart w:id="0" w:name="_GoBack"/>
+      <w:bookmarkEnd w:id="0"/>
+    </w:p>
+    <w:p>
       <w:pPr>
         <w:pStyle w:val="Heading1"/>
       </w:pPr>
-    </w:p>
-    <w:p>
-      <w:pPr>
-        <w:pStyle w:val="Heading1"/>
-      </w:pPr>
       <w:r>
         <w:t>Software Architecture</w:t>
       </w:r>
@@ -325,169 +285,36 @@
       <w:r>
         <w:t xml:space="preserve">le. You will need ROS, RVIZ, joint_state_publisher, and robot_transform packages installed, but these are part of the main distribution so this should not be an issue. </w:t>
       </w:r>
-    </w:p>
-    <w:p>
-      <w:r>
-        <w:lastRenderedPageBreak/>
-        <w:t xml:space="preserve">The </w:t>
-      </w:r>
-      <w:r>
-        <w:t>cmdinterpreter package</w:t>
-      </w:r>
-      <w:r>
-        <w:t xml:space="preserve"> advertise</w:t>
-      </w:r>
-      <w:r>
-        <w:t>s</w:t>
-      </w:r>
-      <w:r>
-        <w:t xml:space="preserve"> updates to the /nist_controller/robot/joint_states </w:t>
-      </w:r>
-      <w:r>
-        <w:t xml:space="preserve">topic </w:t>
-      </w:r>
-      <w:r>
-        <w:t>which is read by the joint_state_publisher package. This communication is enabled in the launch file by the following snippet:</w:t>
-      </w:r>
-    </w:p>
-    <w:p>
-      <w:pPr>
-        <w:pStyle w:val="BoxedCode"/>
-        <w:jc w:val="left"/>
-      </w:pPr>
-      <w:r>
-        <w:t>&lt;</w:t>
-      </w:r>
+      <w:r>
+        <w:t xml:space="preserve"> RVIZ reads the robot_description ROS parameter to determine how and where to display a robot. Using this </w:t>
+      </w:r>
+      <w:r>
+        <w:t>robot_description ROS parameter</w:t>
+      </w:r>
+      <w:r>
+        <w:t xml:space="preserve"> the cmdinterpreter package understands the joint configuration of the robot.  The command and control interface to the RVIZ robot is only through joints. (However, the ability to send RVIZ markers which required poses (position and orientation) is available, but is not documented at this time.)</w:t>
+      </w:r>
+      <w:r>
+        <w:t xml:space="preserve"> </w:t>
+      </w:r>
+    </w:p>
+    <w:p>
+      <w:r>
+        <w:t>The cmdinterp</w:t>
+      </w:r>
+      <w:r>
+        <w:t>reter package advertises joint value updates</w:t>
+      </w:r>
+      <w:r>
+        <w:t xml:space="preserve"> to the /nist_controller/robot/joint_states topic which is read by the joint_state_publisher package.</w:t>
+      </w:r>
+    </w:p>
+    <w:p/>
+    <w:p>
       <w:r>
         <w:rPr>
-          <w:color w:val="A31515"/>
+          <w:noProof/>
         </w:rPr>
-        <w:t>node</w:t>
-      </w:r>
-      <w:r>
-        <w:t xml:space="preserve"> </w:t>
-      </w:r>
-      <w:r>
-        <w:rPr>
-          <w:color w:val="FF0000"/>
-        </w:rPr>
-        <w:t>name</w:t>
-      </w:r>
-      <w:r>
-        <w:t xml:space="preserve">="joint_state_publisher" </w:t>
-      </w:r>
-      <w:r>
-        <w:rPr>
-          <w:color w:val="FF0000"/>
-        </w:rPr>
-        <w:t>pkg</w:t>
-      </w:r>
-      <w:r>
-        <w:t xml:space="preserve">="joint_state_publisher" </w:t>
-      </w:r>
-      <w:r>
-        <w:rPr>
-          <w:color w:val="FF0000"/>
-        </w:rPr>
-        <w:t>type</w:t>
-      </w:r>
-      <w:r>
-        <w:t>="joint_state_publisher"&gt;</w:t>
-      </w:r>
-    </w:p>
-    <w:p>
-      <w:pPr>
-        <w:pStyle w:val="BoxedCode"/>
-        <w:jc w:val="left"/>
-      </w:pPr>
-      <w:r>
-        <w:t xml:space="preserve">    &lt;</w:t>
-      </w:r>
-      <w:r>
-        <w:rPr>
-          <w:color w:val="A31515"/>
-        </w:rPr>
-        <w:t>param</w:t>
-      </w:r>
-      <w:r>
-        <w:t xml:space="preserve"> </w:t>
-      </w:r>
-      <w:r>
-        <w:rPr>
-          <w:color w:val="FF0000"/>
-        </w:rPr>
-        <w:t>name</w:t>
-      </w:r>
-      <w:r>
-        <w:t xml:space="preserve">="/use_gui" </w:t>
-      </w:r>
-      <w:r>
-        <w:rPr>
-          <w:color w:val="FF0000"/>
-        </w:rPr>
-        <w:t>value</w:t>
-      </w:r>
-      <w:r>
-        <w:t>="true"/&gt;</w:t>
-      </w:r>
-    </w:p>
-    <w:p>
-      <w:pPr>
-        <w:pStyle w:val="BoxedCode"/>
-        <w:jc w:val="left"/>
-      </w:pPr>
-      <w:r>
-        <w:t xml:space="preserve">    &lt;</w:t>
-      </w:r>
-      <w:r>
-        <w:rPr>
-          <w:color w:val="A31515"/>
-        </w:rPr>
-        <w:t>rosparam</w:t>
-      </w:r>
-      <w:r>
-        <w:t xml:space="preserve"> </w:t>
-      </w:r>
-      <w:r>
-        <w:rPr>
-          <w:color w:val="FF0000"/>
-        </w:rPr>
-        <w:t>param</w:t>
-      </w:r>
-      <w:r>
-        <w:t>="/source_list"&gt;[nist_controller/robot/joint_states]&lt;/</w:t>
-      </w:r>
-      <w:r>
-        <w:rPr>
-          <w:color w:val="A31515"/>
-        </w:rPr>
-        <w:t>rosparam</w:t>
-      </w:r>
-      <w:r>
-        <w:t>&gt;</w:t>
-      </w:r>
-    </w:p>
-    <w:p>
-      <w:pPr>
-        <w:pStyle w:val="BoxedCode"/>
-        <w:jc w:val="left"/>
-      </w:pPr>
-      <w:r>
-        <w:t>&lt;/</w:t>
-      </w:r>
-      <w:r>
-        <w:rPr>
-          <w:color w:val="A31515"/>
-        </w:rPr>
-        <w:t>node</w:t>
-      </w:r>
-      <w:r>
-        <w:t>&gt;</w:t>
-      </w:r>
-    </w:p>
-    <w:p/>
-    <w:p>
-      <w:r>
         <w:drawing>
           <wp:inline distT="0" distB="0" distL="0" distR="0">
             <wp:extent cx="5699760" cy="1676400"/>
@@ -540,21 +367,153 @@
     </w:p>
     <w:p>
       <w:r>
-        <w:t>In</w:t>
-      </w:r>
-      <w:r>
-        <w:t xml:space="preserve"> roslaunch, a robot description</w:t>
-      </w:r>
-      <w:r>
-        <w:t xml:space="preserve"> for the motoman sia20d is loaded and used by RVIZ</w:t>
-      </w:r>
-      <w:r>
-        <w:t>.</w:t>
+        <w:t>The cmdinterpreter package advertises updates to the /nist_controller/robot/joint_states topic which is read by the joint_state_publisher package. This communication is enabled in the launch file by the following snippet:</w:t>
       </w:r>
     </w:p>
     <w:p>
       <w:pPr>
         <w:pStyle w:val="BoxedCode"/>
+        <w:jc w:val="left"/>
+      </w:pPr>
+      <w:r>
+        <w:t>&lt;</w:t>
+      </w:r>
+      <w:r>
+        <w:rPr>
+          <w:color w:val="A31515"/>
+        </w:rPr>
+        <w:t>node</w:t>
+      </w:r>
+      <w:r>
+        <w:t xml:space="preserve"> </w:t>
+      </w:r>
+      <w:r>
+        <w:rPr>
+          <w:color w:val="FF0000"/>
+        </w:rPr>
+        <w:t>name</w:t>
+      </w:r>
+      <w:r>
+        <w:t xml:space="preserve">="joint_state_publisher" </w:t>
+      </w:r>
+      <w:r>
+        <w:rPr>
+          <w:color w:val="FF0000"/>
+        </w:rPr>
+        <w:t>pkg</w:t>
+      </w:r>
+      <w:r>
+        <w:t xml:space="preserve">="joint_state_publisher" </w:t>
+      </w:r>
+      <w:r>
+        <w:rPr>
+          <w:color w:val="FF0000"/>
+        </w:rPr>
+        <w:t>type</w:t>
+      </w:r>
+      <w:r>
+        <w:t>="joint_state_publisher"&gt;</w:t>
+      </w:r>
+    </w:p>
+    <w:p>
+      <w:pPr>
+        <w:pStyle w:val="BoxedCode"/>
+        <w:jc w:val="left"/>
+      </w:pPr>
+      <w:r>
+        <w:t xml:space="preserve">    &lt;</w:t>
+      </w:r>
+      <w:r>
+        <w:rPr>
+          <w:color w:val="A31515"/>
+        </w:rPr>
+        <w:t>param</w:t>
+      </w:r>
+      <w:r>
+        <w:t xml:space="preserve"> </w:t>
+      </w:r>
+      <w:r>
+        <w:rPr>
+          <w:color w:val="FF0000"/>
+        </w:rPr>
+        <w:t>name</w:t>
+      </w:r>
+      <w:r>
+        <w:t xml:space="preserve">="/use_gui" </w:t>
+      </w:r>
+      <w:r>
+        <w:rPr>
+          <w:color w:val="FF0000"/>
+        </w:rPr>
+        <w:t>value</w:t>
+      </w:r>
+      <w:r>
+        <w:t>="true"/&gt;</w:t>
+      </w:r>
+    </w:p>
+    <w:p>
+      <w:pPr>
+        <w:pStyle w:val="BoxedCode"/>
+        <w:jc w:val="left"/>
+      </w:pPr>
+      <w:r>
+        <w:t xml:space="preserve">    &lt;</w:t>
+      </w:r>
+      <w:r>
+        <w:rPr>
+          <w:color w:val="A31515"/>
+        </w:rPr>
+        <w:t>rosparam</w:t>
+      </w:r>
+      <w:r>
+        <w:t xml:space="preserve"> </w:t>
+      </w:r>
+      <w:r>
+        <w:rPr>
+          <w:color w:val="FF0000"/>
+        </w:rPr>
+        <w:t>param</w:t>
+      </w:r>
+      <w:r>
+        <w:t>="/source_list"&gt;[nist_controller/robot/joint_states]&lt;/</w:t>
+      </w:r>
+      <w:r>
+        <w:rPr>
+          <w:color w:val="A31515"/>
+        </w:rPr>
+        <w:t>rosparam</w:t>
+      </w:r>
+      <w:r>
+        <w:t>&gt;</w:t>
+      </w:r>
+    </w:p>
+    <w:p>
+      <w:pPr>
+        <w:pStyle w:val="BoxedCode"/>
+        <w:jc w:val="left"/>
+      </w:pPr>
+      <w:r>
+        <w:t>&lt;/</w:t>
+      </w:r>
+      <w:r>
+        <w:rPr>
+          <w:color w:val="A31515"/>
+        </w:rPr>
+        <w:t>node</w:t>
+      </w:r>
+      <w:r>
+        <w:t>&gt;</w:t>
+      </w:r>
+    </w:p>
+    <w:p/>
+    <w:p>
+      <w:r>
+        <w:t>In roslaunch, a robot description for the motoman sia20d is loaded and used by RVIZ.</w:t>
+      </w:r>
+    </w:p>
+    <w:p>
+      <w:pPr>
+        <w:pStyle w:val="BoxedCode"/>
       </w:pPr>
       <w:r>
         <w:t xml:space="preserve">&lt;param name="robot_description" command="$(find xacro)/xacro.py $(find </w:t>
@@ -569,10 +528,7 @@
         <w:t xml:space="preserve"> </w:t>
       </w:r>
       <w:r>
-        <w:t>motoman_sia20d</w:t>
-      </w:r>
-      <w:r>
-        <w:t>.xacro" /&gt;</w:t>
+        <w:t>motoman_sia20d.xacro" /&gt;</w:t>
       </w:r>
     </w:p>
     <w:p>
@@ -654,7 +610,7 @@
         <w:t xml:space="preserve">mkdir -p </w:t>
       </w:r>
       <w:r>
-        <w:t>motoman_ws</w:t>
+        <w:t>tcp_c2_rviz</w:t>
       </w:r>
       <w:r>
         <w:t xml:space="preserve">/src </w:t>
@@ -680,7 +636,10 @@
         <w:t xml:space="preserve"> </w:t>
       </w:r>
       <w:r>
-        <w:t>motoman_ws/src</w:t>
+        <w:t>tcp_c2_rviz</w:t>
+      </w:r>
+      <w:r>
+        <w:t>/src</w:t>
       </w:r>
     </w:p>
     <w:p>
@@ -731,7 +690,7 @@
           <w:rPr>
             <w:rStyle w:val="Hyperlink"/>
           </w:rPr>
-          <w:t>https://github.com/usnistgov/motoman_rviz.git</w:t>
+          <w:t>https://github.com/usnistgov/tcp_c2_rviz.git</w:t>
         </w:r>
       </w:hyperlink>
     </w:p>
@@ -798,10 +757,7 @@
         <w:pStyle w:val="BoxedCode"/>
       </w:pPr>
       <w:r>
-        <w:t xml:space="preserve">&gt; </w:t>
-      </w:r>
-      <w:r>
-        <w:t>source devel</w:t>
+        <w:t>&gt; source devel</w:t>
       </w:r>
       <w:r>
         <w:t>/setup.sh</w:t>
@@ -836,10 +792,16 @@
         </w:numPr>
       </w:pPr>
       <w:r>
-        <w:t>motoman_sia20d_support</w:t>
-      </w:r>
-      <w:r>
-        <w:t xml:space="preserve">  contains the urdf/xacro and robot description </w:t>
+        <w:t>motoman_sia20d_</w:t>
+      </w:r>
+      <w:r>
+        <w:t>support</w:t>
+      </w:r>
+      <w:r>
+        <w:t xml:space="preserve"> contains</w:t>
+      </w:r>
+      <w:r>
+        <w:t xml:space="preserve"> the urdf/xacro and robot description </w:t>
       </w:r>
     </w:p>
     <w:p>
@@ -851,10 +813,7 @@
         </w:numPr>
       </w:pPr>
       <w:r>
-        <w:t>robotconfig</w:t>
-      </w:r>
-      <w:r>
-        <w:t xml:space="preserve"> configures the motoman xacro and has launch file</w:t>
+        <w:t>robotconfig configures the motoman xacro and has launch file</w:t>
       </w:r>
     </w:p>
     <w:p>
@@ -879,50 +838,32 @@
         <w:pStyle w:val="BoxedCode"/>
       </w:pPr>
       <w:r>
+        <w:t xml:space="preserve">&gt; cd </w:t>
+      </w:r>
+      <w:r>
+        <w:t>tcp_c2_rviz</w:t>
+      </w:r>
+      <w:r>
+        <w:t xml:space="preserve"> </w:t>
+      </w:r>
+    </w:p>
+    <w:p>
+      <w:pPr>
+        <w:pStyle w:val="BoxedCode"/>
+      </w:pPr>
+      <w:r>
+        <w:t>&gt; sourc devel/setup.bash</w:t>
+      </w:r>
+    </w:p>
+    <w:p>
+      <w:pPr>
+        <w:pStyle w:val="BoxedCode"/>
+      </w:pPr>
+      <w:r>
         <w:t xml:space="preserve">&gt; </w:t>
       </w:r>
       <w:r>
-        <w:t xml:space="preserve">cd </w:t>
-      </w:r>
-      <w:r>
-        <w:t>motoman_ws</w:t>
-      </w:r>
-      <w:r>
-        <w:t xml:space="preserve"> </w:t>
-      </w:r>
-    </w:p>
-    <w:p>
-      <w:pPr>
-        <w:pStyle w:val="BoxedCode"/>
-      </w:pPr>
-      <w:r>
-        <w:t xml:space="preserve">&gt; </w:t>
-      </w:r>
-      <w:r>
-        <w:t>sourc devel/setup.bash</w:t>
-      </w:r>
-    </w:p>
-    <w:p>
-      <w:pPr>
-        <w:pStyle w:val="BoxedCode"/>
-      </w:pPr>
-      <w:r>
-        <w:t xml:space="preserve">&gt; </w:t>
-      </w:r>
-      <w:r>
-        <w:t xml:space="preserve">roslaunch </w:t>
-      </w:r>
-      <w:r>
-        <w:t>cmdinterpreter</w:t>
-      </w:r>
-      <w:r>
-        <w:t xml:space="preserve"> </w:t>
-      </w:r>
-      <w:r>
-        <w:t>rviz</w:t>
-      </w:r>
-      <w:r>
-        <w:t>.launch</w:t>
+        <w:t>roslaunch cmdinterpreter rviz.launch</w:t>
       </w:r>
     </w:p>
     <w:p>
@@ -997,27 +938,40 @@
       <w:r>
         <w:t xml:space="preserve">Figure </w:t>
       </w:r>
-      <w:fldSimple w:instr=" SEQ Figure \* ARABIC ">
-        <w:r>
-          <w:rPr>
-            <w:noProof/>
-          </w:rPr>
-          <w:t>2</w:t>
-        </w:r>
-      </w:fldSimple>
+      <w:r>
+        <w:fldChar w:fldCharType="begin"/>
+      </w:r>
+      <w:r>
+        <w:instrText xml:space="preserve"> SEQ Figure \* ARABIC </w:instrText>
+      </w:r>
+      <w:r>
+        <w:fldChar w:fldCharType="separate"/>
+      </w:r>
+      <w:r>
+        <w:rPr>
+          <w:noProof/>
+        </w:rPr>
+        <w:t>2</w:t>
+      </w:r>
+      <w:r>
+        <w:rPr>
+          <w:noProof/>
+        </w:rPr>
+        <w:fldChar w:fldCharType="end"/>
+      </w:r>
       <w:r>
         <w:t xml:space="preserve"> Motoman RVIZ Visualization</w:t>
       </w:r>
     </w:p>
     <w:p>
       <w:r>
-        <w:t xml:space="preserve"> Now you can test the </w:t>
-      </w:r>
-      <w:r>
-        <w:t>RVIZ</w:t>
-      </w:r>
-      <w:r>
-        <w:t xml:space="preserve"> motoman command and control. Open a separate terminal and change to the motoman_ws directory and under it the python directory in the cmdinterpreter src package. </w:t>
+        <w:t xml:space="preserve"> Now you can test the RVIZ motoman command and control. Open a separate terminal and change to the </w:t>
+      </w:r>
+      <w:r>
+        <w:t>tcp_c2_rviz</w:t>
+      </w:r>
+      <w:r>
+        <w:t xml:space="preserve"> directory and under it the python directory in the cmdinterpreter src package. </w:t>
       </w:r>
     </w:p>
     <w:p>
@@ -1028,7 +982,10 @@
         <w:t>cd xxxx/</w:t>
       </w:r>
       <w:r>
-        <w:t>motoman_ws/src/cmdinterpreter/python</w:t>
+        <w:t>tcp_c2_rviz</w:t>
+      </w:r>
+      <w:r>
+        <w:t>/src/cmdinterpreter/python</w:t>
       </w:r>
     </w:p>
     <w:p>
@@ -1164,8 +1121,6 @@
       </w:r>
       <w:r>
         <w:tab/>
-      </w:r>
-      <w:r>
         <w:t xml:space="preserve"> </w:t>
       </w:r>
       <w:r>
@@ -1173,18 +1128,7 @@
       </w:r>
       <w:r>
         <w:tab/>
-      </w:r>
-      <w:r>
-        <w:t xml:space="preserve"># </w:t>
-      </w:r>
-      <w:r>
-        <w:t>home joints, i.e.,</w:t>
-      </w:r>
-      <w:r>
-        <w:t xml:space="preserve"> move joints</w:t>
-      </w:r>
-      <w:r>
-        <w:t xml:space="preserve"> to all zero positions</w:t>
+        <w:t># home joints, i.e., move joints to all zero positions</w:t>
       </w:r>
       <w:r>
         <w:br/>
@@ -1198,22 +1142,7 @@
         <w:t>&gt; j 45,45,45,45,45,45,45</w:t>
       </w:r>
       <w:r>
-        <w:t xml:space="preserve"> # </w:t>
-      </w:r>
-      <w:r>
-        <w:t xml:space="preserve">move </w:t>
-      </w:r>
-      <w:r>
-        <w:t xml:space="preserve">ALL </w:t>
-      </w:r>
-      <w:r>
-        <w:t>joints</w:t>
-      </w:r>
-      <w:r>
-        <w:t xml:space="preserve"> to all given</w:t>
-      </w:r>
-      <w:r>
-        <w:t xml:space="preserve"> positions</w:t>
+        <w:t xml:space="preserve"> # move ALL joints to all given positions</w:t>
       </w:r>
     </w:p>
     <w:p>
@@ -1233,25 +1162,7 @@
         <w:t>&gt; move 0 90</w:t>
       </w:r>
       <w:r>
-        <w:t xml:space="preserve">         # </w:t>
-      </w:r>
-      <w:r>
-        <w:t>move</w:t>
-      </w:r>
-      <w:r>
-        <w:t xml:space="preserve"> n,m p,q : move</w:t>
-      </w:r>
-      <w:r>
-        <w:t xml:space="preserve"> joints </w:t>
-      </w:r>
-      <w:r>
-        <w:t xml:space="preserve">n,m to </w:t>
-      </w:r>
-      <w:r>
-        <w:t xml:space="preserve"> positions</w:t>
-      </w:r>
-      <w:r>
-        <w:t xml:space="preserve"> p,q</w:t>
+        <w:t xml:space="preserve">         # move n,m p,q : move joints n,m to  positions p,q</w:t>
       </w:r>
       <w:r>
         <w:br/>
@@ -1480,20 +1391,2402 @@
       <w:r>
         <w:t xml:space="preserve">Figure </w:t>
       </w:r>
-      <w:fldSimple w:instr=" SEQ Figure \* ARABIC ">
-        <w:r>
-          <w:rPr>
-            <w:noProof/>
-          </w:rPr>
-          <w:t>3</w:t>
-        </w:r>
-      </w:fldSimple>
+      <w:r>
+        <w:fldChar w:fldCharType="begin"/>
+      </w:r>
+      <w:r>
+        <w:instrText xml:space="preserve"> SEQ Figure \* ARABIC </w:instrText>
+      </w:r>
+      <w:r>
+        <w:fldChar w:fldCharType="separate"/>
+      </w:r>
+      <w:r>
+        <w:rPr>
+          <w:noProof/>
+        </w:rPr>
+        <w:t>3</w:t>
+      </w:r>
+      <w:r>
+        <w:rPr>
+          <w:noProof/>
+        </w:rPr>
+        <w:fldChar w:fldCharType="end"/>
+      </w:r>
       <w:r>
         <w:t xml:space="preserve"> joint_state_publisher ROS GUI</w:t>
       </w:r>
     </w:p>
     <w:p/>
-    <w:bookmarkEnd w:id="0"/>
+    <w:p>
+      <w:r>
+        <w:t>Command and Control Language</w:t>
+      </w:r>
+    </w:p>
+    <w:p>
+      <w:pPr>
+        <w:tabs>
+          <w:tab w:val="left" w:pos="916"/>
+          <w:tab w:val="left" w:pos="1832"/>
+          <w:tab w:val="left" w:pos="2748"/>
+          <w:tab w:val="left" w:pos="3664"/>
+          <w:tab w:val="left" w:pos="4580"/>
+          <w:tab w:val="left" w:pos="5496"/>
+          <w:tab w:val="left" w:pos="6412"/>
+          <w:tab w:val="left" w:pos="7328"/>
+          <w:tab w:val="left" w:pos="8244"/>
+          <w:tab w:val="left" w:pos="9160"/>
+          <w:tab w:val="left" w:pos="10076"/>
+          <w:tab w:val="left" w:pos="10992"/>
+          <w:tab w:val="left" w:pos="11908"/>
+          <w:tab w:val="left" w:pos="12824"/>
+          <w:tab w:val="left" w:pos="13740"/>
+          <w:tab w:val="left" w:pos="14656"/>
+        </w:tabs>
+        <w:spacing w:after="0" w:line="240" w:lineRule="auto"/>
+        <w:rPr>
+          <w:rFonts w:ascii="Courier New" w:eastAsia="Times New Roman" w:hAnsi="Courier New" w:cs="Courier New"/>
+          <w:color w:val="000000"/>
+          <w:sz w:val="20"/>
+          <w:szCs w:val="20"/>
+        </w:rPr>
+      </w:pPr>
+      <w:r>
+        <w:rPr>
+          <w:rFonts w:ascii="Courier New" w:eastAsia="Times New Roman" w:hAnsi="Courier New" w:cs="Courier New"/>
+          <w:color w:val="000000"/>
+          <w:sz w:val="20"/>
+          <w:szCs w:val="20"/>
+        </w:rPr>
+        <w:t xml:space="preserve">Most of the command and control is for the ROS package intervace. Some commands instruct the Python test interpreter and </w:t>
+      </w:r>
+      <w:r>
+        <w:rPr>
+          <w:rFonts w:ascii="Courier New" w:eastAsia="Times New Roman" w:hAnsi="Courier New" w:cs="Courier New"/>
+          <w:color w:val="000000"/>
+          <w:sz w:val="20"/>
+          <w:szCs w:val="20"/>
+        </w:rPr>
+        <w:t xml:space="preserve">the Description field will denote this use. </w:t>
+      </w:r>
+    </w:p>
+    <w:p>
+      <w:pPr>
+        <w:tabs>
+          <w:tab w:val="left" w:pos="916"/>
+          <w:tab w:val="left" w:pos="1832"/>
+          <w:tab w:val="left" w:pos="2748"/>
+          <w:tab w:val="left" w:pos="3664"/>
+          <w:tab w:val="left" w:pos="4580"/>
+          <w:tab w:val="left" w:pos="5496"/>
+          <w:tab w:val="left" w:pos="6412"/>
+          <w:tab w:val="left" w:pos="7328"/>
+          <w:tab w:val="left" w:pos="8244"/>
+          <w:tab w:val="left" w:pos="9160"/>
+          <w:tab w:val="left" w:pos="10076"/>
+          <w:tab w:val="left" w:pos="10992"/>
+          <w:tab w:val="left" w:pos="11908"/>
+          <w:tab w:val="left" w:pos="12824"/>
+          <w:tab w:val="left" w:pos="13740"/>
+          <w:tab w:val="left" w:pos="14656"/>
+        </w:tabs>
+        <w:spacing w:after="0" w:line="240" w:lineRule="auto"/>
+        <w:rPr>
+          <w:rFonts w:ascii="Courier New" w:eastAsia="Times New Roman" w:hAnsi="Courier New" w:cs="Courier New"/>
+          <w:color w:val="000000"/>
+          <w:sz w:val="20"/>
+          <w:szCs w:val="20"/>
+        </w:rPr>
+      </w:pPr>
+    </w:p>
+    <w:tbl>
+      <w:tblPr>
+        <w:tblStyle w:val="TableGrid"/>
+        <w:tblW w:w="9738" w:type="dxa"/>
+        <w:tblLook w:val="04A0" w:firstRow="1" w:lastRow="0" w:firstColumn="1" w:lastColumn="0" w:noHBand="0" w:noVBand="1"/>
+      </w:tblPr>
+      <w:tblGrid>
+        <w:gridCol w:w="1278"/>
+        <w:gridCol w:w="3510"/>
+        <w:gridCol w:w="4950"/>
+      </w:tblGrid>
+      <w:tr>
+        <w:tc>
+          <w:tcPr>
+            <w:tcW w:w="1278" w:type="dxa"/>
+          </w:tcPr>
+          <w:p>
+            <w:r>
+              <w:t>Command</w:t>
+            </w:r>
+          </w:p>
+        </w:tc>
+        <w:tc>
+          <w:tcPr>
+            <w:tcW w:w="3510" w:type="dxa"/>
+          </w:tcPr>
+          <w:p>
+            <w:r>
+              <w:t>Parameters</w:t>
+            </w:r>
+          </w:p>
+        </w:tc>
+        <w:tc>
+          <w:tcPr>
+            <w:tcW w:w="4950" w:type="dxa"/>
+          </w:tcPr>
+          <w:p>
+            <w:r>
+              <w:t>Description</w:t>
+            </w:r>
+          </w:p>
+        </w:tc>
+      </w:tr>
+      <w:tr>
+        <w:tc>
+          <w:tcPr>
+            <w:tcW w:w="1278" w:type="dxa"/>
+          </w:tcPr>
+          <w:p>
+            <w:r>
+              <w:t>rand</w:t>
+            </w:r>
+          </w:p>
+        </w:tc>
+        <w:tc>
+          <w:tcPr>
+            <w:tcW w:w="3510" w:type="dxa"/>
+          </w:tcPr>
+          <w:p/>
+        </w:tc>
+        <w:tc>
+          <w:tcPr>
+            <w:tcW w:w="4950" w:type="dxa"/>
+          </w:tcPr>
+          <w:p>
+            <w:r>
+              <w:t>Moves to randomly generated joint values</w:t>
+            </w:r>
+          </w:p>
+        </w:tc>
+      </w:tr>
+      <w:tr>
+        <w:tc>
+          <w:tcPr>
+            <w:tcW w:w="1278" w:type="dxa"/>
+          </w:tcPr>
+          <w:p>
+            <w:r>
+              <w:t>home</w:t>
+            </w:r>
+          </w:p>
+        </w:tc>
+        <w:tc>
+          <w:tcPr>
+            <w:tcW w:w="3510" w:type="dxa"/>
+          </w:tcPr>
+          <w:p/>
+        </w:tc>
+        <w:tc>
+          <w:tcPr>
+            <w:tcW w:w="4950" w:type="dxa"/>
+          </w:tcPr>
+          <w:p>
+            <w:r>
+              <w:t>home joints, i.e., move joints to all zero positions</w:t>
+            </w:r>
+          </w:p>
+        </w:tc>
+      </w:tr>
+      <w:tr>
+        <w:tc>
+          <w:tcPr>
+            <w:tcW w:w="1278" w:type="dxa"/>
+          </w:tcPr>
+          <w:p>
+            <w:r>
+              <w:t>degrees</w:t>
+            </w:r>
+          </w:p>
+        </w:tc>
+        <w:tc>
+          <w:tcPr>
+            <w:tcW w:w="3510" w:type="dxa"/>
+          </w:tcPr>
+          <w:p/>
+        </w:tc>
+        <w:tc>
+          <w:tcPr>
+            <w:tcW w:w="4950" w:type="dxa"/>
+          </w:tcPr>
+          <w:p>
+            <w:r>
+              <w:t>Use degrees for joint angle values</w:t>
+            </w:r>
+          </w:p>
+        </w:tc>
+      </w:tr>
+      <w:tr>
+        <w:tc>
+          <w:tcPr>
+            <w:tcW w:w="1278" w:type="dxa"/>
+          </w:tcPr>
+          <w:p>
+            <w:r>
+              <w:t>radians</w:t>
+            </w:r>
+          </w:p>
+        </w:tc>
+        <w:tc>
+          <w:tcPr>
+            <w:tcW w:w="3510" w:type="dxa"/>
+          </w:tcPr>
+          <w:p/>
+        </w:tc>
+        <w:tc>
+          <w:tcPr>
+            <w:tcW w:w="4950" w:type="dxa"/>
+          </w:tcPr>
+          <w:p>
+            <w:r>
+              <w:t xml:space="preserve">Use </w:t>
+            </w:r>
+            <w:r>
+              <w:t>radians</w:t>
+            </w:r>
+            <w:r>
+              <w:t xml:space="preserve"> for joint angle values</w:t>
+            </w:r>
+          </w:p>
+        </w:tc>
+      </w:tr>
+      <w:tr>
+        <w:tc>
+          <w:tcPr>
+            <w:tcW w:w="1278" w:type="dxa"/>
+          </w:tcPr>
+          <w:p>
+            <w:r>
+              <w:t>joints</w:t>
+            </w:r>
+          </w:p>
+        </w:tc>
+        <w:tc>
+          <w:tcPr>
+            <w:tcW w:w="3510" w:type="dxa"/>
+          </w:tcPr>
+          <w:p>
+            <w:r>
+              <w:t>V</w:t>
+            </w:r>
+            <w:r>
+              <w:t>al</w:t>
+            </w:r>
+            <w:r>
+              <w:t>0</w:t>
+            </w:r>
+            <w:r>
+              <w:t>,..., val</w:t>
+            </w:r>
+            <w:r>
+              <w:t>n</w:t>
+            </w:r>
+          </w:p>
+        </w:tc>
+        <w:tc>
+          <w:tcPr>
+            <w:tcW w:w="4950" w:type="dxa"/>
+          </w:tcPr>
+          <w:p>
+            <w:r>
+              <w:t>move ALL joints to all given positions</w:t>
+            </w:r>
+            <w:r>
+              <w:t>, ALL joint values must be specified, from 0 to number of robot joints.</w:t>
+            </w:r>
+          </w:p>
+        </w:tc>
+      </w:tr>
+      <w:tr>
+        <w:tc>
+          <w:tcPr>
+            <w:tcW w:w="1278" w:type="dxa"/>
+          </w:tcPr>
+          <w:p>
+            <w:r>
+              <w:t>j</w:t>
+            </w:r>
+          </w:p>
+        </w:tc>
+        <w:tc>
+          <w:tcPr>
+            <w:tcW w:w="3510" w:type="dxa"/>
+          </w:tcPr>
+          <w:p>
+            <w:r>
+              <w:t>Synomym for joints</w:t>
+            </w:r>
+          </w:p>
+        </w:tc>
+        <w:tc>
+          <w:tcPr>
+            <w:tcW w:w="4950" w:type="dxa"/>
+          </w:tcPr>
+          <w:p/>
+        </w:tc>
+      </w:tr>
+      <w:tr>
+        <w:tc>
+          <w:tcPr>
+            <w:tcW w:w="1278" w:type="dxa"/>
+          </w:tcPr>
+          <w:p>
+            <w:r>
+              <w:t>move</w:t>
+            </w:r>
+          </w:p>
+        </w:tc>
+        <w:tc>
+          <w:tcPr>
+            <w:tcW w:w="3510" w:type="dxa"/>
+          </w:tcPr>
+          <w:p>
+            <w:r>
+              <w:t>{i,..., j} vali,..., valj</w:t>
+            </w:r>
+          </w:p>
+        </w:tc>
+        <w:tc>
+          <w:tcPr>
+            <w:tcW w:w="4950" w:type="dxa"/>
+          </w:tcPr>
+          <w:p>
+            <w:r>
+              <w:t xml:space="preserve">move </w:t>
+            </w:r>
+            <w:r>
+              <w:t xml:space="preserve">joints </w:t>
+            </w:r>
+            <w:r>
+              <w:t xml:space="preserve">n,m </w:t>
+            </w:r>
+            <w:r>
+              <w:t xml:space="preserve">to joint values </w:t>
+            </w:r>
+            <w:r>
+              <w:t xml:space="preserve">p,q </w:t>
+            </w:r>
+          </w:p>
+        </w:tc>
+      </w:tr>
+      <w:tr>
+        <w:tc>
+          <w:tcPr>
+            <w:tcW w:w="1278" w:type="dxa"/>
+          </w:tcPr>
+          <w:p>
+            <w:r>
+              <w:t>file</w:t>
+            </w:r>
+          </w:p>
+        </w:tc>
+        <w:tc>
+          <w:tcPr>
+            <w:tcW w:w="3510" w:type="dxa"/>
+          </w:tcPr>
+          <w:p>
+            <w:r>
+              <w:t>filename</w:t>
+            </w:r>
+          </w:p>
+        </w:tc>
+        <w:tc>
+          <w:tcPr>
+            <w:tcW w:w="4950" w:type="dxa"/>
+          </w:tcPr>
+          <w:p>
+            <w:r>
+              <w:t>Python interpreter will read the file and then send each command to the ROS C&amp;C cmdinterpreter.</w:t>
+            </w:r>
+          </w:p>
+        </w:tc>
+      </w:tr>
+      <w:tr>
+        <w:tc>
+          <w:tcPr>
+            <w:tcW w:w="1278" w:type="dxa"/>
+          </w:tcPr>
+          <w:p>
+            <w:r>
+              <w:t>sleep</w:t>
+            </w:r>
+          </w:p>
+        </w:tc>
+        <w:tc>
+          <w:tcPr>
+            <w:tcW w:w="3510" w:type="dxa"/>
+          </w:tcPr>
+          <w:p>
+            <w:r>
+              <w:t>seconds</w:t>
+            </w:r>
+          </w:p>
+        </w:tc>
+        <w:tc>
+          <w:tcPr>
+            <w:tcW w:w="4950" w:type="dxa"/>
+          </w:tcPr>
+          <w:p>
+            <w:r>
+              <w:t>Python sleeps for seconds in double</w:t>
+            </w:r>
+          </w:p>
+        </w:tc>
+      </w:tr>
+    </w:tbl>
+    <w:p>
+      <w:pPr>
+        <w:tabs>
+          <w:tab w:val="left" w:pos="916"/>
+          <w:tab w:val="left" w:pos="1832"/>
+          <w:tab w:val="left" w:pos="2748"/>
+          <w:tab w:val="left" w:pos="3664"/>
+          <w:tab w:val="left" w:pos="4580"/>
+          <w:tab w:val="left" w:pos="5496"/>
+          <w:tab w:val="left" w:pos="6412"/>
+          <w:tab w:val="left" w:pos="7328"/>
+          <w:tab w:val="left" w:pos="8244"/>
+          <w:tab w:val="left" w:pos="9160"/>
+          <w:tab w:val="left" w:pos="10076"/>
+          <w:tab w:val="left" w:pos="10992"/>
+          <w:tab w:val="left" w:pos="11908"/>
+          <w:tab w:val="left" w:pos="12824"/>
+          <w:tab w:val="left" w:pos="13740"/>
+          <w:tab w:val="left" w:pos="14656"/>
+        </w:tabs>
+        <w:spacing w:after="0" w:line="240" w:lineRule="auto"/>
+        <w:rPr>
+          <w:rFonts w:ascii="Courier New" w:eastAsia="Times New Roman" w:hAnsi="Courier New" w:cs="Courier New"/>
+          <w:color w:val="000000"/>
+          <w:sz w:val="20"/>
+          <w:szCs w:val="20"/>
+        </w:rPr>
+      </w:pPr>
+    </w:p>
+    <w:p/>
+    <w:p/>
+    <w:p>
+      <w:pPr>
+        <w:pStyle w:val="Heading1"/>
+      </w:pPr>
+      <w:r>
+        <w:t>Version Dependencies</w:t>
+      </w:r>
+    </w:p>
+    <w:tbl>
+      <w:tblPr>
+        <w:tblStyle w:val="TableGridLight"/>
+        <w:tblW w:w="0" w:type="auto"/>
+        <w:tblLook w:val="04A0" w:firstRow="1" w:lastRow="0" w:firstColumn="1" w:lastColumn="0" w:noHBand="0" w:noVBand="1"/>
+      </w:tblPr>
+      <w:tblGrid>
+        <w:gridCol w:w="2468"/>
+        <w:gridCol w:w="914"/>
+      </w:tblGrid>
+      <w:tr>
+        <w:tc>
+          <w:tcPr>
+            <w:tcW w:w="0" w:type="auto"/>
+            <w:hideMark/>
+          </w:tcPr>
+          <w:p>
+            <w:pPr>
+              <w:jc w:val="center"/>
+              <w:rPr>
+                <w:b/>
+                <w:bCs/>
+              </w:rPr>
+            </w:pPr>
+            <w:r>
+              <w:rPr>
+                <w:b/>
+                <w:bCs/>
+              </w:rPr>
+              <w:t>Package</w:t>
+            </w:r>
+          </w:p>
+        </w:tc>
+        <w:tc>
+          <w:tcPr>
+            <w:tcW w:w="0" w:type="auto"/>
+            <w:hideMark/>
+          </w:tcPr>
+          <w:p>
+            <w:pPr>
+              <w:jc w:val="center"/>
+              <w:rPr>
+                <w:b/>
+                <w:bCs/>
+              </w:rPr>
+            </w:pPr>
+            <w:r>
+              <w:rPr>
+                <w:b/>
+                <w:bCs/>
+              </w:rPr>
+              <w:t>Version</w:t>
+            </w:r>
+          </w:p>
+        </w:tc>
+      </w:tr>
+      <w:tr>
+        <w:tc>
+          <w:tcPr>
+            <w:tcW w:w="0" w:type="auto"/>
+            <w:hideMark/>
+          </w:tcPr>
+          <w:p>
+            <w:r>
+              <w:t>actionlib</w:t>
+            </w:r>
+          </w:p>
+        </w:tc>
+        <w:tc>
+          <w:tcPr>
+            <w:tcW w:w="0" w:type="auto"/>
+            <w:hideMark/>
+          </w:tcPr>
+          <w:p>
+            <w:r>
+              <w:t>1.11.6</w:t>
+            </w:r>
+          </w:p>
+        </w:tc>
+      </w:tr>
+      <w:tr>
+        <w:tc>
+          <w:tcPr>
+            <w:tcW w:w="0" w:type="auto"/>
+            <w:hideMark/>
+          </w:tcPr>
+          <w:p>
+            <w:r>
+              <w:t>actionlib_msgs</w:t>
+            </w:r>
+          </w:p>
+        </w:tc>
+        <w:tc>
+          <w:tcPr>
+            <w:tcW w:w="0" w:type="auto"/>
+            <w:hideMark/>
+          </w:tcPr>
+          <w:p>
+            <w:r>
+              <w:t>1.11.9</w:t>
+            </w:r>
+          </w:p>
+        </w:tc>
+      </w:tr>
+      <w:tr>
+        <w:tc>
+          <w:tcPr>
+            <w:tcW w:w="0" w:type="auto"/>
+            <w:hideMark/>
+          </w:tcPr>
+          <w:p>
+            <w:r>
+              <w:t>catkin</w:t>
+            </w:r>
+          </w:p>
+        </w:tc>
+        <w:tc>
+          <w:tcPr>
+            <w:tcW w:w="0" w:type="auto"/>
+            <w:hideMark/>
+          </w:tcPr>
+          <w:p>
+            <w:r>
+              <w:t>0.6.18</w:t>
+            </w:r>
+          </w:p>
+        </w:tc>
+      </w:tr>
+      <w:tr>
+        <w:tc>
+          <w:tcPr>
+            <w:tcW w:w="0" w:type="auto"/>
+            <w:hideMark/>
+          </w:tcPr>
+          <w:p>
+            <w:r>
+              <w:t>class_loader</w:t>
+            </w:r>
+          </w:p>
+        </w:tc>
+        <w:tc>
+          <w:tcPr>
+            <w:tcW w:w="0" w:type="auto"/>
+            <w:hideMark/>
+          </w:tcPr>
+          <w:p>
+            <w:r>
+              <w:t>0.3.4</w:t>
+            </w:r>
+          </w:p>
+        </w:tc>
+      </w:tr>
+      <w:tr>
+        <w:tc>
+          <w:tcPr>
+            <w:tcW w:w="0" w:type="auto"/>
+            <w:hideMark/>
+          </w:tcPr>
+          <w:p>
+            <w:r>
+              <w:t>cpp_common</w:t>
+            </w:r>
+          </w:p>
+        </w:tc>
+        <w:tc>
+          <w:tcPr>
+            <w:tcW w:w="0" w:type="auto"/>
+            <w:hideMark/>
+          </w:tcPr>
+          <w:p>
+            <w:r>
+              <w:t>0.5.7</w:t>
+            </w:r>
+          </w:p>
+        </w:tc>
+      </w:tr>
+      <w:tr>
+        <w:tc>
+          <w:tcPr>
+            <w:tcW w:w="0" w:type="auto"/>
+            <w:hideMark/>
+          </w:tcPr>
+          <w:p>
+            <w:r>
+              <w:t>eigen_conversions</w:t>
+            </w:r>
+          </w:p>
+        </w:tc>
+        <w:tc>
+          <w:tcPr>
+            <w:tcW w:w="0" w:type="auto"/>
+            <w:hideMark/>
+          </w:tcPr>
+          <w:p>
+            <w:r>
+              <w:t>1.11.8</w:t>
+            </w:r>
+          </w:p>
+        </w:tc>
+      </w:tr>
+      <w:tr>
+        <w:tc>
+          <w:tcPr>
+            <w:tcW w:w="0" w:type="auto"/>
+            <w:hideMark/>
+          </w:tcPr>
+          <w:p>
+            <w:r>
+              <w:t>eigen_stl_containers</w:t>
+            </w:r>
+          </w:p>
+        </w:tc>
+        <w:tc>
+          <w:tcPr>
+            <w:tcW w:w="0" w:type="auto"/>
+            <w:hideMark/>
+          </w:tcPr>
+          <w:p>
+            <w:r>
+              <w:t>0.1.4</w:t>
+            </w:r>
+          </w:p>
+        </w:tc>
+      </w:tr>
+      <w:tr>
+        <w:tc>
+          <w:tcPr>
+            <w:tcW w:w="0" w:type="auto"/>
+            <w:hideMark/>
+          </w:tcPr>
+          <w:p>
+            <w:r>
+              <w:t>fcl</w:t>
+            </w:r>
+          </w:p>
+        </w:tc>
+        <w:tc>
+          <w:tcPr>
+            <w:tcW w:w="0" w:type="auto"/>
+            <w:hideMark/>
+          </w:tcPr>
+          <w:p>
+            <w:r>
+              <w:t>0.3.3</w:t>
+            </w:r>
+          </w:p>
+        </w:tc>
+      </w:tr>
+      <w:tr>
+        <w:tc>
+          <w:tcPr>
+            <w:tcW w:w="0" w:type="auto"/>
+            <w:hideMark/>
+          </w:tcPr>
+          <w:p>
+            <w:r>
+              <w:t>gencpp</w:t>
+            </w:r>
+          </w:p>
+        </w:tc>
+        <w:tc>
+          <w:tcPr>
+            <w:tcW w:w="0" w:type="auto"/>
+            <w:hideMark/>
+          </w:tcPr>
+          <w:p>
+            <w:r>
+              <w:t>0.5.5</w:t>
+            </w:r>
+          </w:p>
+        </w:tc>
+      </w:tr>
+      <w:tr>
+        <w:tc>
+          <w:tcPr>
+            <w:tcW w:w="0" w:type="auto"/>
+            <w:hideMark/>
+          </w:tcPr>
+          <w:p>
+            <w:r>
+              <w:t>genlisp</w:t>
+            </w:r>
+          </w:p>
+        </w:tc>
+        <w:tc>
+          <w:tcPr>
+            <w:tcW w:w="0" w:type="auto"/>
+            <w:hideMark/>
+          </w:tcPr>
+          <w:p>
+            <w:r>
+              <w:t>0.4.15</w:t>
+            </w:r>
+          </w:p>
+        </w:tc>
+      </w:tr>
+      <w:tr>
+        <w:tc>
+          <w:tcPr>
+            <w:tcW w:w="0" w:type="auto"/>
+            <w:hideMark/>
+          </w:tcPr>
+          <w:p>
+            <w:r>
+              <w:t>genmsg</w:t>
+            </w:r>
+          </w:p>
+        </w:tc>
+        <w:tc>
+          <w:tcPr>
+            <w:tcW w:w="0" w:type="auto"/>
+            <w:hideMark/>
+          </w:tcPr>
+          <w:p>
+            <w:r>
+              <w:t>0.5.7</w:t>
+            </w:r>
+          </w:p>
+        </w:tc>
+      </w:tr>
+      <w:tr>
+        <w:tc>
+          <w:tcPr>
+            <w:tcW w:w="0" w:type="auto"/>
+            <w:hideMark/>
+          </w:tcPr>
+          <w:p>
+            <w:r>
+              <w:t>genpy</w:t>
+            </w:r>
+          </w:p>
+        </w:tc>
+        <w:tc>
+          <w:tcPr>
+            <w:tcW w:w="0" w:type="auto"/>
+            <w:hideMark/>
+          </w:tcPr>
+          <w:p>
+            <w:r>
+              <w:t>0.5.10</w:t>
+            </w:r>
+          </w:p>
+        </w:tc>
+      </w:tr>
+      <w:tr>
+        <w:tc>
+          <w:tcPr>
+            <w:tcW w:w="0" w:type="auto"/>
+            <w:hideMark/>
+          </w:tcPr>
+          <w:p>
+            <w:r>
+              <w:t>geometric_shapes</w:t>
+            </w:r>
+          </w:p>
+        </w:tc>
+        <w:tc>
+          <w:tcPr>
+            <w:tcW w:w="0" w:type="auto"/>
+            <w:hideMark/>
+          </w:tcPr>
+          <w:p>
+            <w:r>
+              <w:t>0.4.4</w:t>
+            </w:r>
+          </w:p>
+        </w:tc>
+      </w:tr>
+      <w:tr>
+        <w:tc>
+          <w:tcPr>
+            <w:tcW w:w="0" w:type="auto"/>
+            <w:hideMark/>
+          </w:tcPr>
+          <w:p>
+            <w:r>
+              <w:t>geometry_msgs</w:t>
+            </w:r>
+          </w:p>
+        </w:tc>
+        <w:tc>
+          <w:tcPr>
+            <w:tcW w:w="0" w:type="auto"/>
+            <w:hideMark/>
+          </w:tcPr>
+          <w:p>
+            <w:r>
+              <w:t>1.11.9</w:t>
+            </w:r>
+          </w:p>
+        </w:tc>
+      </w:tr>
+      <w:tr>
+        <w:tc>
+          <w:tcPr>
+            <w:tcW w:w="0" w:type="auto"/>
+            <w:hideMark/>
+          </w:tcPr>
+          <w:p>
+            <w:r>
+              <w:t>graph_msgs</w:t>
+            </w:r>
+          </w:p>
+        </w:tc>
+        <w:tc>
+          <w:tcPr>
+            <w:tcW w:w="0" w:type="auto"/>
+            <w:hideMark/>
+          </w:tcPr>
+          <w:p>
+            <w:r>
+              <w:t>0.1.0</w:t>
+            </w:r>
+          </w:p>
+        </w:tc>
+      </w:tr>
+      <w:tr>
+        <w:tc>
+          <w:tcPr>
+            <w:tcW w:w="0" w:type="auto"/>
+            <w:hideMark/>
+          </w:tcPr>
+          <w:p>
+            <w:r>
+              <w:t>kdl_conversions</w:t>
+            </w:r>
+          </w:p>
+        </w:tc>
+        <w:tc>
+          <w:tcPr>
+            <w:tcW w:w="0" w:type="auto"/>
+            <w:hideMark/>
+          </w:tcPr>
+          <w:p>
+            <w:r>
+              <w:t>1.11.8</w:t>
+            </w:r>
+          </w:p>
+        </w:tc>
+      </w:tr>
+      <w:tr>
+        <w:tc>
+          <w:tcPr>
+            <w:tcW w:w="0" w:type="auto"/>
+            <w:hideMark/>
+          </w:tcPr>
+          <w:p>
+            <w:r>
+              <w:t>kdl_parser</w:t>
+            </w:r>
+          </w:p>
+        </w:tc>
+        <w:tc>
+          <w:tcPr>
+            <w:tcW w:w="0" w:type="auto"/>
+            <w:hideMark/>
+          </w:tcPr>
+          <w:p>
+            <w:r>
+              <w:t>1.11.11</w:t>
+            </w:r>
+          </w:p>
+        </w:tc>
+      </w:tr>
+      <w:tr>
+        <w:tc>
+          <w:tcPr>
+            <w:tcW w:w="0" w:type="auto"/>
+            <w:hideMark/>
+          </w:tcPr>
+          <w:p>
+            <w:r>
+              <w:t>libccd</w:t>
+            </w:r>
+          </w:p>
+        </w:tc>
+        <w:tc>
+          <w:tcPr>
+            <w:tcW w:w="0" w:type="auto"/>
+            <w:hideMark/>
+          </w:tcPr>
+          <w:p>
+            <w:r>
+              <w:t>1.5.0</w:t>
+            </w:r>
+          </w:p>
+        </w:tc>
+      </w:tr>
+      <w:tr>
+        <w:tc>
+          <w:tcPr>
+            <w:tcW w:w="0" w:type="auto"/>
+            <w:hideMark/>
+          </w:tcPr>
+          <w:p>
+            <w:r>
+              <w:t>message_filters</w:t>
+            </w:r>
+          </w:p>
+        </w:tc>
+        <w:tc>
+          <w:tcPr>
+            <w:tcW w:w="0" w:type="auto"/>
+            <w:hideMark/>
+          </w:tcPr>
+          <w:p>
+            <w:r>
+              <w:t>1.11.20</w:t>
+            </w:r>
+          </w:p>
+        </w:tc>
+      </w:tr>
+      <w:tr>
+        <w:tc>
+          <w:tcPr>
+            <w:tcW w:w="0" w:type="auto"/>
+            <w:hideMark/>
+          </w:tcPr>
+          <w:p>
+            <w:r>
+              <w:t>message_generation</w:t>
+            </w:r>
+          </w:p>
+        </w:tc>
+        <w:tc>
+          <w:tcPr>
+            <w:tcW w:w="0" w:type="auto"/>
+            <w:hideMark/>
+          </w:tcPr>
+          <w:p>
+            <w:r>
+              <w:t>0.2.10</w:t>
+            </w:r>
+          </w:p>
+        </w:tc>
+      </w:tr>
+      <w:tr>
+        <w:tc>
+          <w:tcPr>
+            <w:tcW w:w="0" w:type="auto"/>
+            <w:hideMark/>
+          </w:tcPr>
+          <w:p>
+            <w:r>
+              <w:t>message_runtime</w:t>
+            </w:r>
+          </w:p>
+        </w:tc>
+        <w:tc>
+          <w:tcPr>
+            <w:tcW w:w="0" w:type="auto"/>
+            <w:hideMark/>
+          </w:tcPr>
+          <w:p>
+            <w:r>
+              <w:t>0.4.12</w:t>
+            </w:r>
+          </w:p>
+        </w:tc>
+      </w:tr>
+      <w:tr>
+        <w:tc>
+          <w:tcPr>
+            <w:tcW w:w="0" w:type="auto"/>
+            <w:hideMark/>
+          </w:tcPr>
+          <w:p>
+            <w:r>
+              <w:t>moveit_core</w:t>
+            </w:r>
+          </w:p>
+        </w:tc>
+        <w:tc>
+          <w:tcPr>
+            <w:tcW w:w="0" w:type="auto"/>
+            <w:hideMark/>
+          </w:tcPr>
+          <w:p>
+            <w:r>
+              <w:t>0.7.2</w:t>
+            </w:r>
+          </w:p>
+        </w:tc>
+      </w:tr>
+      <w:tr>
+        <w:tc>
+          <w:tcPr>
+            <w:tcW w:w="0" w:type="auto"/>
+            <w:hideMark/>
+          </w:tcPr>
+          <w:p>
+            <w:r>
+              <w:t>moveit_msgs</w:t>
+            </w:r>
+          </w:p>
+        </w:tc>
+        <w:tc>
+          <w:tcPr>
+            <w:tcW w:w="0" w:type="auto"/>
+            <w:hideMark/>
+          </w:tcPr>
+          <w:p>
+            <w:r>
+              <w:t>0.7.4</w:t>
+            </w:r>
+          </w:p>
+        </w:tc>
+      </w:tr>
+      <w:tr>
+        <w:tc>
+          <w:tcPr>
+            <w:tcW w:w="0" w:type="auto"/>
+            <w:hideMark/>
+          </w:tcPr>
+          <w:p>
+            <w:r>
+              <w:t>object_recognition_msgs</w:t>
+            </w:r>
+          </w:p>
+        </w:tc>
+        <w:tc>
+          <w:tcPr>
+            <w:tcW w:w="0" w:type="auto"/>
+            <w:hideMark/>
+          </w:tcPr>
+          <w:p>
+            <w:r>
+              <w:t>0.4.1</w:t>
+            </w:r>
+          </w:p>
+        </w:tc>
+      </w:tr>
+      <w:tr>
+        <w:tc>
+          <w:tcPr>
+            <w:tcW w:w="0" w:type="auto"/>
+            <w:hideMark/>
+          </w:tcPr>
+          <w:p>
+            <w:r>
+              <w:t>octomap</w:t>
+            </w:r>
+          </w:p>
+        </w:tc>
+        <w:tc>
+          <w:tcPr>
+            <w:tcW w:w="0" w:type="auto"/>
+            <w:hideMark/>
+          </w:tcPr>
+          <w:p>
+            <w:r>
+              <w:t>1.6.9</w:t>
+            </w:r>
+          </w:p>
+        </w:tc>
+      </w:tr>
+      <w:tr>
+        <w:tc>
+          <w:tcPr>
+            <w:tcW w:w="0" w:type="auto"/>
+            <w:hideMark/>
+          </w:tcPr>
+          <w:p>
+            <w:r>
+              <w:t>octomap_msgs</w:t>
+            </w:r>
+          </w:p>
+        </w:tc>
+        <w:tc>
+          <w:tcPr>
+            <w:tcW w:w="0" w:type="auto"/>
+            <w:hideMark/>
+          </w:tcPr>
+          <w:p>
+            <w:r>
+              <w:t>0.3.3</w:t>
+            </w:r>
+          </w:p>
+        </w:tc>
+      </w:tr>
+      <w:tr>
+        <w:tc>
+          <w:tcPr>
+            <w:tcW w:w="0" w:type="auto"/>
+            <w:hideMark/>
+          </w:tcPr>
+          <w:p>
+            <w:r>
+              <w:t>orocos_kdl</w:t>
+            </w:r>
+          </w:p>
+        </w:tc>
+        <w:tc>
+          <w:tcPr>
+            <w:tcW w:w="0" w:type="auto"/>
+            <w:hideMark/>
+          </w:tcPr>
+          <w:p>
+            <w:r>
+              <w:t>1.3.1</w:t>
+            </w:r>
+          </w:p>
+        </w:tc>
+      </w:tr>
+      <w:tr>
+        <w:tc>
+          <w:tcPr>
+            <w:tcW w:w="0" w:type="auto"/>
+            <w:hideMark/>
+          </w:tcPr>
+          <w:p>
+            <w:r>
+              <w:t>pluginlib</w:t>
+            </w:r>
+          </w:p>
+        </w:tc>
+        <w:tc>
+          <w:tcPr>
+            <w:tcW w:w="0" w:type="auto"/>
+            <w:hideMark/>
+          </w:tcPr>
+          <w:p>
+            <w:r>
+              <w:t>1.10.3</w:t>
+            </w:r>
+          </w:p>
+        </w:tc>
+      </w:tr>
+      <w:tr>
+        <w:tc>
+          <w:tcPr>
+            <w:tcW w:w="0" w:type="auto"/>
+            <w:hideMark/>
+          </w:tcPr>
+          <w:p>
+            <w:r>
+              <w:t>python_orocos_kdl</w:t>
+            </w:r>
+          </w:p>
+        </w:tc>
+        <w:tc>
+          <w:tcPr>
+            <w:tcW w:w="0" w:type="auto"/>
+            <w:hideMark/>
+          </w:tcPr>
+          <w:p>
+            <w:r>
+              <w:t>1.3.1</w:t>
+            </w:r>
+          </w:p>
+        </w:tc>
+      </w:tr>
+      <w:tr>
+        <w:tc>
+          <w:tcPr>
+            <w:tcW w:w="0" w:type="auto"/>
+            <w:hideMark/>
+          </w:tcPr>
+          <w:p>
+            <w:r>
+              <w:t>random_numbers</w:t>
+            </w:r>
+          </w:p>
+        </w:tc>
+        <w:tc>
+          <w:tcPr>
+            <w:tcW w:w="0" w:type="auto"/>
+            <w:hideMark/>
+          </w:tcPr>
+          <w:p>
+            <w:r>
+              <w:t>0.3.0</w:t>
+            </w:r>
+          </w:p>
+        </w:tc>
+      </w:tr>
+      <w:tr>
+        <w:tc>
+          <w:tcPr>
+            <w:tcW w:w="0" w:type="auto"/>
+            <w:hideMark/>
+          </w:tcPr>
+          <w:p>
+            <w:r>
+              <w:t>resource_retriever</w:t>
+            </w:r>
+          </w:p>
+        </w:tc>
+        <w:tc>
+          <w:tcPr>
+            <w:tcW w:w="0" w:type="auto"/>
+            <w:hideMark/>
+          </w:tcPr>
+          <w:p>
+            <w:r>
+              <w:t>1.11.6</w:t>
+            </w:r>
+          </w:p>
+        </w:tc>
+      </w:tr>
+      <w:tr>
+        <w:tc>
+          <w:tcPr>
+            <w:tcW w:w="0" w:type="auto"/>
+            <w:hideMark/>
+          </w:tcPr>
+          <w:p>
+            <w:r>
+              <w:t>rosbag</w:t>
+            </w:r>
+          </w:p>
+        </w:tc>
+        <w:tc>
+          <w:tcPr>
+            <w:tcW w:w="0" w:type="auto"/>
+            <w:hideMark/>
+          </w:tcPr>
+          <w:p>
+            <w:r>
+              <w:t>1.11.20</w:t>
+            </w:r>
+          </w:p>
+        </w:tc>
+      </w:tr>
+      <w:tr>
+        <w:tc>
+          <w:tcPr>
+            <w:tcW w:w="0" w:type="auto"/>
+            <w:hideMark/>
+          </w:tcPr>
+          <w:p>
+            <w:r>
+              <w:t>rosbag_migration_rule</w:t>
+            </w:r>
+          </w:p>
+        </w:tc>
+        <w:tc>
+          <w:tcPr>
+            <w:tcW w:w="0" w:type="auto"/>
+            <w:hideMark/>
+          </w:tcPr>
+          <w:p>
+            <w:r>
+              <w:t>1.0.0</w:t>
+            </w:r>
+          </w:p>
+        </w:tc>
+      </w:tr>
+      <w:tr>
+        <w:tc>
+          <w:tcPr>
+            <w:tcW w:w="0" w:type="auto"/>
+            <w:hideMark/>
+          </w:tcPr>
+          <w:p>
+            <w:r>
+              <w:t>rosbag_storage</w:t>
+            </w:r>
+          </w:p>
+        </w:tc>
+        <w:tc>
+          <w:tcPr>
+            <w:tcW w:w="0" w:type="auto"/>
+            <w:hideMark/>
+          </w:tcPr>
+          <w:p>
+            <w:r>
+              <w:t>1.11.20</w:t>
+            </w:r>
+          </w:p>
+        </w:tc>
+      </w:tr>
+      <w:tr>
+        <w:tc>
+          <w:tcPr>
+            <w:tcW w:w="0" w:type="auto"/>
+            <w:hideMark/>
+          </w:tcPr>
+          <w:p>
+            <w:r>
+              <w:t>rosbuild</w:t>
+            </w:r>
+          </w:p>
+        </w:tc>
+        <w:tc>
+          <w:tcPr>
+            <w:tcW w:w="0" w:type="auto"/>
+            <w:hideMark/>
+          </w:tcPr>
+          <w:p>
+            <w:r>
+              <w:t>1.11.13</w:t>
+            </w:r>
+          </w:p>
+        </w:tc>
+      </w:tr>
+      <w:tr>
+        <w:tc>
+          <w:tcPr>
+            <w:tcW w:w="0" w:type="auto"/>
+            <w:hideMark/>
+          </w:tcPr>
+          <w:p>
+            <w:r>
+              <w:t>rosclean</w:t>
+            </w:r>
+          </w:p>
+        </w:tc>
+        <w:tc>
+          <w:tcPr>
+            <w:tcW w:w="0" w:type="auto"/>
+            <w:hideMark/>
+          </w:tcPr>
+          <w:p>
+            <w:r>
+              <w:t>1.11.13</w:t>
+            </w:r>
+          </w:p>
+        </w:tc>
+      </w:tr>
+      <w:tr>
+        <w:tc>
+          <w:tcPr>
+            <w:tcW w:w="0" w:type="auto"/>
+            <w:hideMark/>
+          </w:tcPr>
+          <w:p>
+            <w:r>
+              <w:t>rosconsole</w:t>
+            </w:r>
+          </w:p>
+        </w:tc>
+        <w:tc>
+          <w:tcPr>
+            <w:tcW w:w="0" w:type="auto"/>
+            <w:hideMark/>
+          </w:tcPr>
+          <w:p>
+            <w:r>
+              <w:t>1.11.20</w:t>
+            </w:r>
+          </w:p>
+        </w:tc>
+      </w:tr>
+      <w:tr>
+        <w:tc>
+          <w:tcPr>
+            <w:tcW w:w="0" w:type="auto"/>
+            <w:hideMark/>
+          </w:tcPr>
+          <w:p>
+            <w:r>
+              <w:t>rosconsole_bridge</w:t>
+            </w:r>
+          </w:p>
+        </w:tc>
+        <w:tc>
+          <w:tcPr>
+            <w:tcW w:w="0" w:type="auto"/>
+            <w:hideMark/>
+          </w:tcPr>
+          <w:p>
+            <w:r>
+              <w:t>0.4.4</w:t>
+            </w:r>
+          </w:p>
+        </w:tc>
+      </w:tr>
+      <w:tr>
+        <w:tc>
+          <w:tcPr>
+            <w:tcW w:w="0" w:type="auto"/>
+            <w:hideMark/>
+          </w:tcPr>
+          <w:p>
+            <w:r>
+              <w:t>roscpp</w:t>
+            </w:r>
+          </w:p>
+        </w:tc>
+        <w:tc>
+          <w:tcPr>
+            <w:tcW w:w="0" w:type="auto"/>
+            <w:hideMark/>
+          </w:tcPr>
+          <w:p>
+            <w:r>
+              <w:t>1.11.20</w:t>
+            </w:r>
+          </w:p>
+        </w:tc>
+      </w:tr>
+      <w:tr>
+        <w:tc>
+          <w:tcPr>
+            <w:tcW w:w="0" w:type="auto"/>
+            <w:hideMark/>
+          </w:tcPr>
+          <w:p>
+            <w:r>
+              <w:t>roscpp_serialization</w:t>
+            </w:r>
+          </w:p>
+        </w:tc>
+        <w:tc>
+          <w:tcPr>
+            <w:tcW w:w="0" w:type="auto"/>
+            <w:hideMark/>
+          </w:tcPr>
+          <w:p>
+            <w:r>
+              <w:t>0.5.7</w:t>
+            </w:r>
+          </w:p>
+        </w:tc>
+      </w:tr>
+      <w:tr>
+        <w:tc>
+          <w:tcPr>
+            <w:tcW w:w="0" w:type="auto"/>
+            <w:hideMark/>
+          </w:tcPr>
+          <w:p>
+            <w:r>
+              <w:t>roscpp_traits</w:t>
+            </w:r>
+          </w:p>
+        </w:tc>
+        <w:tc>
+          <w:tcPr>
+            <w:tcW w:w="0" w:type="auto"/>
+            <w:hideMark/>
+          </w:tcPr>
+          <w:p>
+            <w:r>
+              <w:t>0.5.7</w:t>
+            </w:r>
+          </w:p>
+        </w:tc>
+      </w:tr>
+      <w:tr>
+        <w:tc>
+          <w:tcPr>
+            <w:tcW w:w="0" w:type="auto"/>
+            <w:hideMark/>
+          </w:tcPr>
+          <w:p>
+            <w:r>
+              <w:t>rosgraph</w:t>
+            </w:r>
+          </w:p>
+        </w:tc>
+        <w:tc>
+          <w:tcPr>
+            <w:tcW w:w="0" w:type="auto"/>
+            <w:hideMark/>
+          </w:tcPr>
+          <w:p>
+            <w:r>
+              <w:t>1.11.20</w:t>
+            </w:r>
+          </w:p>
+        </w:tc>
+      </w:tr>
+      <w:tr>
+        <w:tc>
+          <w:tcPr>
+            <w:tcW w:w="0" w:type="auto"/>
+            <w:hideMark/>
+          </w:tcPr>
+          <w:p>
+            <w:r>
+              <w:t>rosgraph_msgs</w:t>
+            </w:r>
+          </w:p>
+        </w:tc>
+        <w:tc>
+          <w:tcPr>
+            <w:tcW w:w="0" w:type="auto"/>
+            <w:hideMark/>
+          </w:tcPr>
+          <w:p>
+            <w:r>
+              <w:t>1.11.2</w:t>
+            </w:r>
+          </w:p>
+        </w:tc>
+      </w:tr>
+      <w:tr>
+        <w:tc>
+          <w:tcPr>
+            <w:tcW w:w="0" w:type="auto"/>
+            <w:hideMark/>
+          </w:tcPr>
+          <w:p>
+            <w:r>
+              <w:t>roslaunch</w:t>
+            </w:r>
+          </w:p>
+        </w:tc>
+        <w:tc>
+          <w:tcPr>
+            <w:tcW w:w="0" w:type="auto"/>
+            <w:hideMark/>
+          </w:tcPr>
+          <w:p>
+            <w:r>
+              <w:t>1.11.20</w:t>
+            </w:r>
+          </w:p>
+        </w:tc>
+      </w:tr>
+      <w:tr>
+        <w:tc>
+          <w:tcPr>
+            <w:tcW w:w="0" w:type="auto"/>
+            <w:hideMark/>
+          </w:tcPr>
+          <w:p>
+            <w:r>
+              <w:t>roslib</w:t>
+            </w:r>
+          </w:p>
+        </w:tc>
+        <w:tc>
+          <w:tcPr>
+            <w:tcW w:w="0" w:type="auto"/>
+            <w:hideMark/>
+          </w:tcPr>
+          <w:p>
+            <w:r>
+              <w:t>1.11.13</w:t>
+            </w:r>
+          </w:p>
+        </w:tc>
+      </w:tr>
+      <w:tr>
+        <w:tc>
+          <w:tcPr>
+            <w:tcW w:w="0" w:type="auto"/>
+            <w:hideMark/>
+          </w:tcPr>
+          <w:p>
+            <w:r>
+              <w:t>roslz4</w:t>
+            </w:r>
+          </w:p>
+        </w:tc>
+        <w:tc>
+          <w:tcPr>
+            <w:tcW w:w="0" w:type="auto"/>
+            <w:hideMark/>
+          </w:tcPr>
+          <w:p>
+            <w:r>
+              <w:t>1.11.20</w:t>
+            </w:r>
+          </w:p>
+        </w:tc>
+      </w:tr>
+      <w:tr>
+        <w:tc>
+          <w:tcPr>
+            <w:tcW w:w="0" w:type="auto"/>
+            <w:hideMark/>
+          </w:tcPr>
+          <w:p>
+            <w:r>
+              <w:t>rosmaster</w:t>
+            </w:r>
+          </w:p>
+        </w:tc>
+        <w:tc>
+          <w:tcPr>
+            <w:tcW w:w="0" w:type="auto"/>
+            <w:hideMark/>
+          </w:tcPr>
+          <w:p>
+            <w:r>
+              <w:t>1.11.20</w:t>
+            </w:r>
+          </w:p>
+        </w:tc>
+      </w:tr>
+      <w:tr>
+        <w:tc>
+          <w:tcPr>
+            <w:tcW w:w="0" w:type="auto"/>
+            <w:hideMark/>
+          </w:tcPr>
+          <w:p>
+            <w:r>
+              <w:t>rosmsg</w:t>
+            </w:r>
+          </w:p>
+        </w:tc>
+        <w:tc>
+          <w:tcPr>
+            <w:tcW w:w="0" w:type="auto"/>
+            <w:hideMark/>
+          </w:tcPr>
+          <w:p>
+            <w:r>
+              <w:t>1.11.20</w:t>
+            </w:r>
+          </w:p>
+        </w:tc>
+      </w:tr>
+      <w:tr>
+        <w:tc>
+          <w:tcPr>
+            <w:tcW w:w="0" w:type="auto"/>
+            <w:hideMark/>
+          </w:tcPr>
+          <w:p>
+            <w:r>
+              <w:t>rosnode</w:t>
+            </w:r>
+          </w:p>
+        </w:tc>
+        <w:tc>
+          <w:tcPr>
+            <w:tcW w:w="0" w:type="auto"/>
+            <w:hideMark/>
+          </w:tcPr>
+          <w:p>
+            <w:r>
+              <w:t>1.11.20</w:t>
+            </w:r>
+          </w:p>
+        </w:tc>
+      </w:tr>
+      <w:tr>
+        <w:tc>
+          <w:tcPr>
+            <w:tcW w:w="0" w:type="auto"/>
+            <w:hideMark/>
+          </w:tcPr>
+          <w:p>
+            <w:r>
+              <w:t>rosout</w:t>
+            </w:r>
+          </w:p>
+        </w:tc>
+        <w:tc>
+          <w:tcPr>
+            <w:tcW w:w="0" w:type="auto"/>
+            <w:hideMark/>
+          </w:tcPr>
+          <w:p>
+            <w:r>
+              <w:t>1.11.20</w:t>
+            </w:r>
+          </w:p>
+        </w:tc>
+      </w:tr>
+      <w:tr>
+        <w:tc>
+          <w:tcPr>
+            <w:tcW w:w="0" w:type="auto"/>
+            <w:hideMark/>
+          </w:tcPr>
+          <w:p>
+            <w:r>
+              <w:t>rospack</w:t>
+            </w:r>
+          </w:p>
+        </w:tc>
+        <w:tc>
+          <w:tcPr>
+            <w:tcW w:w="0" w:type="auto"/>
+            <w:hideMark/>
+          </w:tcPr>
+          <w:p>
+            <w:r>
+              <w:t>2.2.7</w:t>
+            </w:r>
+          </w:p>
+        </w:tc>
+      </w:tr>
+      <w:tr>
+        <w:tc>
+          <w:tcPr>
+            <w:tcW w:w="0" w:type="auto"/>
+            <w:hideMark/>
+          </w:tcPr>
+          <w:p>
+            <w:r>
+              <w:t>rosparam</w:t>
+            </w:r>
+          </w:p>
+        </w:tc>
+        <w:tc>
+          <w:tcPr>
+            <w:tcW w:w="0" w:type="auto"/>
+            <w:hideMark/>
+          </w:tcPr>
+          <w:p>
+            <w:r>
+              <w:t>1.11.20</w:t>
+            </w:r>
+          </w:p>
+        </w:tc>
+      </w:tr>
+      <w:tr>
+        <w:tc>
+          <w:tcPr>
+            <w:tcW w:w="0" w:type="auto"/>
+            <w:hideMark/>
+          </w:tcPr>
+          <w:p>
+            <w:r>
+              <w:t>rospy</w:t>
+            </w:r>
+          </w:p>
+        </w:tc>
+        <w:tc>
+          <w:tcPr>
+            <w:tcW w:w="0" w:type="auto"/>
+            <w:hideMark/>
+          </w:tcPr>
+          <w:p>
+            <w:r>
+              <w:t>1.11.20</w:t>
+            </w:r>
+          </w:p>
+        </w:tc>
+      </w:tr>
+      <w:tr>
+        <w:tc>
+          <w:tcPr>
+            <w:tcW w:w="0" w:type="auto"/>
+            <w:hideMark/>
+          </w:tcPr>
+          <w:p>
+            <w:r>
+              <w:t>rosservice</w:t>
+            </w:r>
+          </w:p>
+        </w:tc>
+        <w:tc>
+          <w:tcPr>
+            <w:tcW w:w="0" w:type="auto"/>
+            <w:hideMark/>
+          </w:tcPr>
+          <w:p>
+            <w:r>
+              <w:t>1.11.20</w:t>
+            </w:r>
+          </w:p>
+        </w:tc>
+      </w:tr>
+      <w:tr>
+        <w:tc>
+          <w:tcPr>
+            <w:tcW w:w="0" w:type="auto"/>
+            <w:hideMark/>
+          </w:tcPr>
+          <w:p>
+            <w:r>
+              <w:t>rostest</w:t>
+            </w:r>
+          </w:p>
+        </w:tc>
+        <w:tc>
+          <w:tcPr>
+            <w:tcW w:w="0" w:type="auto"/>
+            <w:hideMark/>
+          </w:tcPr>
+          <w:p>
+            <w:r>
+              <w:t>1.11.20</w:t>
+            </w:r>
+          </w:p>
+        </w:tc>
+      </w:tr>
+      <w:tr>
+        <w:tc>
+          <w:tcPr>
+            <w:tcW w:w="0" w:type="auto"/>
+            <w:hideMark/>
+          </w:tcPr>
+          <w:p>
+            <w:r>
+              <w:t>rostime</w:t>
+            </w:r>
+          </w:p>
+        </w:tc>
+        <w:tc>
+          <w:tcPr>
+            <w:tcW w:w="0" w:type="auto"/>
+            <w:hideMark/>
+          </w:tcPr>
+          <w:p>
+            <w:r>
+              <w:t>0.5.7</w:t>
+            </w:r>
+          </w:p>
+        </w:tc>
+      </w:tr>
+      <w:tr>
+        <w:tc>
+          <w:tcPr>
+            <w:tcW w:w="0" w:type="auto"/>
+            <w:hideMark/>
+          </w:tcPr>
+          <w:p>
+            <w:r>
+              <w:t>rostopic</w:t>
+            </w:r>
+          </w:p>
+        </w:tc>
+        <w:tc>
+          <w:tcPr>
+            <w:tcW w:w="0" w:type="auto"/>
+            <w:hideMark/>
+          </w:tcPr>
+          <w:p>
+            <w:r>
+              <w:t>1.11.20</w:t>
+            </w:r>
+          </w:p>
+        </w:tc>
+      </w:tr>
+      <w:tr>
+        <w:tc>
+          <w:tcPr>
+            <w:tcW w:w="0" w:type="auto"/>
+            <w:hideMark/>
+          </w:tcPr>
+          <w:p>
+            <w:r>
+              <w:t>rosunit</w:t>
+            </w:r>
+          </w:p>
+        </w:tc>
+        <w:tc>
+          <w:tcPr>
+            <w:tcW w:w="0" w:type="auto"/>
+            <w:hideMark/>
+          </w:tcPr>
+          <w:p>
+            <w:r>
+              <w:t>1.11.13</w:t>
+            </w:r>
+          </w:p>
+        </w:tc>
+      </w:tr>
+      <w:tr>
+        <w:tc>
+          <w:tcPr>
+            <w:tcW w:w="0" w:type="auto"/>
+            <w:hideMark/>
+          </w:tcPr>
+          <w:p>
+            <w:r>
+              <w:t>roswtf</w:t>
+            </w:r>
+          </w:p>
+        </w:tc>
+        <w:tc>
+          <w:tcPr>
+            <w:tcW w:w="0" w:type="auto"/>
+            <w:hideMark/>
+          </w:tcPr>
+          <w:p>
+            <w:r>
+              <w:t>1.11.20</w:t>
+            </w:r>
+          </w:p>
+        </w:tc>
+      </w:tr>
+      <w:tr>
+        <w:tc>
+          <w:tcPr>
+            <w:tcW w:w="0" w:type="auto"/>
+            <w:hideMark/>
+          </w:tcPr>
+          <w:p>
+            <w:r>
+              <w:t>rviz_visual_tools</w:t>
+            </w:r>
+          </w:p>
+        </w:tc>
+        <w:tc>
+          <w:tcPr>
+            <w:tcW w:w="0" w:type="auto"/>
+            <w:hideMark/>
+          </w:tcPr>
+          <w:p>
+            <w:r>
+              <w:t>2.2.1</w:t>
+            </w:r>
+          </w:p>
+        </w:tc>
+      </w:tr>
+      <w:tr>
+        <w:tc>
+          <w:tcPr>
+            <w:tcW w:w="0" w:type="auto"/>
+            <w:hideMark/>
+          </w:tcPr>
+          <w:p>
+            <w:r>
+              <w:t>sensor_msgs</w:t>
+            </w:r>
+          </w:p>
+        </w:tc>
+        <w:tc>
+          <w:tcPr>
+            <w:tcW w:w="0" w:type="auto"/>
+            <w:hideMark/>
+          </w:tcPr>
+          <w:p>
+            <w:r>
+              <w:t>1.11.9</w:t>
+            </w:r>
+          </w:p>
+        </w:tc>
+      </w:tr>
+      <w:tr>
+        <w:tc>
+          <w:tcPr>
+            <w:tcW w:w="0" w:type="auto"/>
+            <w:hideMark/>
+          </w:tcPr>
+          <w:p>
+            <w:r>
+              <w:t>shape_msgs</w:t>
+            </w:r>
+          </w:p>
+        </w:tc>
+        <w:tc>
+          <w:tcPr>
+            <w:tcW w:w="0" w:type="auto"/>
+            <w:hideMark/>
+          </w:tcPr>
+          <w:p>
+            <w:r>
+              <w:t>1.11.9</w:t>
+            </w:r>
+          </w:p>
+        </w:tc>
+      </w:tr>
+      <w:tr>
+        <w:tc>
+          <w:tcPr>
+            <w:tcW w:w="0" w:type="auto"/>
+            <w:hideMark/>
+          </w:tcPr>
+          <w:p>
+            <w:r>
+              <w:t>srdfdom</w:t>
+            </w:r>
+          </w:p>
+        </w:tc>
+        <w:tc>
+          <w:tcPr>
+            <w:tcW w:w="0" w:type="auto"/>
+            <w:hideMark/>
+          </w:tcPr>
+          <w:p>
+            <w:r>
+              <w:t>0.3.1</w:t>
+            </w:r>
+          </w:p>
+        </w:tc>
+      </w:tr>
+      <w:tr>
+        <w:tc>
+          <w:tcPr>
+            <w:tcW w:w="0" w:type="auto"/>
+            <w:hideMark/>
+          </w:tcPr>
+          <w:p>
+            <w:r>
+              <w:t>std_msgs</w:t>
+            </w:r>
+          </w:p>
+        </w:tc>
+        <w:tc>
+          <w:tcPr>
+            <w:tcW w:w="0" w:type="auto"/>
+            <w:hideMark/>
+          </w:tcPr>
+          <w:p>
+            <w:r>
+              <w:t>0.5.10</w:t>
+            </w:r>
+          </w:p>
+        </w:tc>
+      </w:tr>
+      <w:tr>
+        <w:tc>
+          <w:tcPr>
+            <w:tcW w:w="0" w:type="auto"/>
+            <w:hideMark/>
+          </w:tcPr>
+          <w:p>
+            <w:r>
+              <w:t>tf</w:t>
+            </w:r>
+          </w:p>
+        </w:tc>
+        <w:tc>
+          <w:tcPr>
+            <w:tcW w:w="0" w:type="auto"/>
+            <w:hideMark/>
+          </w:tcPr>
+          <w:p>
+            <w:r>
+              <w:t>1.11.8</w:t>
+            </w:r>
+          </w:p>
+        </w:tc>
+      </w:tr>
+      <w:tr>
+        <w:tc>
+          <w:tcPr>
+            <w:tcW w:w="0" w:type="auto"/>
+            <w:hideMark/>
+          </w:tcPr>
+          <w:p>
+            <w:r>
+              <w:t>tf2</w:t>
+            </w:r>
+          </w:p>
+        </w:tc>
+        <w:tc>
+          <w:tcPr>
+            <w:tcW w:w="0" w:type="auto"/>
+            <w:hideMark/>
+          </w:tcPr>
+          <w:p>
+            <w:r>
+              <w:t>0.5.13</w:t>
+            </w:r>
+          </w:p>
+        </w:tc>
+      </w:tr>
+      <w:tr>
+        <w:tc>
+          <w:tcPr>
+            <w:tcW w:w="0" w:type="auto"/>
+            <w:hideMark/>
+          </w:tcPr>
+          <w:p>
+            <w:r>
+              <w:t>tf2_msgs</w:t>
+            </w:r>
+          </w:p>
+        </w:tc>
+        <w:tc>
+          <w:tcPr>
+            <w:tcW w:w="0" w:type="auto"/>
+            <w:hideMark/>
+          </w:tcPr>
+          <w:p>
+            <w:r>
+              <w:t>0.5.13</w:t>
+            </w:r>
+          </w:p>
+        </w:tc>
+      </w:tr>
+      <w:tr>
+        <w:tc>
+          <w:tcPr>
+            <w:tcW w:w="0" w:type="auto"/>
+            <w:hideMark/>
+          </w:tcPr>
+          <w:p>
+            <w:r>
+              <w:t>tf2_py</w:t>
+            </w:r>
+          </w:p>
+        </w:tc>
+        <w:tc>
+          <w:tcPr>
+            <w:tcW w:w="0" w:type="auto"/>
+            <w:hideMark/>
+          </w:tcPr>
+          <w:p>
+            <w:r>
+              <w:t>0.5.13</w:t>
+            </w:r>
+          </w:p>
+        </w:tc>
+      </w:tr>
+      <w:tr>
+        <w:tc>
+          <w:tcPr>
+            <w:tcW w:w="0" w:type="auto"/>
+            <w:hideMark/>
+          </w:tcPr>
+          <w:p>
+            <w:r>
+              <w:t>tf2_ros</w:t>
+            </w:r>
+          </w:p>
+        </w:tc>
+        <w:tc>
+          <w:tcPr>
+            <w:tcW w:w="0" w:type="auto"/>
+            <w:hideMark/>
+          </w:tcPr>
+          <w:p>
+            <w:r>
+              <w:t>0.5.13</w:t>
+            </w:r>
+          </w:p>
+        </w:tc>
+      </w:tr>
+      <w:tr>
+        <w:tc>
+          <w:tcPr>
+            <w:tcW w:w="0" w:type="auto"/>
+            <w:hideMark/>
+          </w:tcPr>
+          <w:p>
+            <w:r>
+              <w:t>tf_conversions</w:t>
+            </w:r>
+          </w:p>
+        </w:tc>
+        <w:tc>
+          <w:tcPr>
+            <w:tcW w:w="0" w:type="auto"/>
+            <w:hideMark/>
+          </w:tcPr>
+          <w:p>
+            <w:r>
+              <w:t>1.11.8</w:t>
+            </w:r>
+          </w:p>
+        </w:tc>
+      </w:tr>
+      <w:tr>
+        <w:tc>
+          <w:tcPr>
+            <w:tcW w:w="0" w:type="auto"/>
+            <w:hideMark/>
+          </w:tcPr>
+          <w:p>
+            <w:r>
+              <w:t>topic_tools</w:t>
+            </w:r>
+          </w:p>
+        </w:tc>
+        <w:tc>
+          <w:tcPr>
+            <w:tcW w:w="0" w:type="auto"/>
+            <w:hideMark/>
+          </w:tcPr>
+          <w:p>
+            <w:r>
+              <w:t>1.11.20</w:t>
+            </w:r>
+          </w:p>
+        </w:tc>
+      </w:tr>
+      <w:tr>
+        <w:tc>
+          <w:tcPr>
+            <w:tcW w:w="0" w:type="auto"/>
+            <w:hideMark/>
+          </w:tcPr>
+          <w:p>
+            <w:r>
+              <w:t>trajectory_msgs</w:t>
+            </w:r>
+          </w:p>
+        </w:tc>
+        <w:tc>
+          <w:tcPr>
+            <w:tcW w:w="0" w:type="auto"/>
+            <w:hideMark/>
+          </w:tcPr>
+          <w:p>
+            <w:r>
+              <w:t>1.11.9</w:t>
+            </w:r>
+          </w:p>
+        </w:tc>
+      </w:tr>
+      <w:tr>
+        <w:tc>
+          <w:tcPr>
+            <w:tcW w:w="0" w:type="auto"/>
+            <w:hideMark/>
+          </w:tcPr>
+          <w:p>
+            <w:r>
+              <w:t>urdf</w:t>
+            </w:r>
+          </w:p>
+        </w:tc>
+        <w:tc>
+          <w:tcPr>
+            <w:tcW w:w="0" w:type="auto"/>
+            <w:hideMark/>
+          </w:tcPr>
+          <w:p>
+            <w:r>
+              <w:t>1.11.11</w:t>
+            </w:r>
+          </w:p>
+        </w:tc>
+      </w:tr>
+      <w:tr>
+        <w:tc>
+          <w:tcPr>
+            <w:tcW w:w="0" w:type="auto"/>
+            <w:hideMark/>
+          </w:tcPr>
+          <w:p>
+            <w:r>
+              <w:t>urdf_parser_plugin</w:t>
+            </w:r>
+          </w:p>
+        </w:tc>
+        <w:tc>
+          <w:tcPr>
+            <w:tcW w:w="0" w:type="auto"/>
+            <w:hideMark/>
+          </w:tcPr>
+          <w:p>
+            <w:r>
+              <w:t>1.11.11</w:t>
+            </w:r>
+          </w:p>
+        </w:tc>
+      </w:tr>
+      <w:tr>
+        <w:tc>
+          <w:tcPr>
+            <w:tcW w:w="0" w:type="auto"/>
+            <w:hideMark/>
+          </w:tcPr>
+          <w:p>
+            <w:r>
+              <w:t>urdfdom_py</w:t>
+            </w:r>
+          </w:p>
+        </w:tc>
+        <w:tc>
+          <w:tcPr>
+            <w:tcW w:w="0" w:type="auto"/>
+            <w:hideMark/>
+          </w:tcPr>
+          <w:p>
+            <w:r>
+              <w:t>0.3.1</w:t>
+            </w:r>
+          </w:p>
+        </w:tc>
+      </w:tr>
+      <w:tr>
+        <w:tc>
+          <w:tcPr>
+            <w:tcW w:w="0" w:type="auto"/>
+            <w:hideMark/>
+          </w:tcPr>
+          <w:p>
+            <w:r>
+              <w:t>visualization_msgs</w:t>
+            </w:r>
+          </w:p>
+        </w:tc>
+        <w:tc>
+          <w:tcPr>
+            <w:tcW w:w="0" w:type="auto"/>
+            <w:hideMark/>
+          </w:tcPr>
+          <w:p>
+            <w:r>
+              <w:t>1.11.9</w:t>
+            </w:r>
+          </w:p>
+        </w:tc>
+      </w:tr>
+      <w:tr>
+        <w:tc>
+          <w:tcPr>
+            <w:tcW w:w="0" w:type="auto"/>
+            <w:hideMark/>
+          </w:tcPr>
+          <w:p>
+            <w:r>
+              <w:t>xmlrpcpp</w:t>
+            </w:r>
+          </w:p>
+        </w:tc>
+        <w:tc>
+          <w:tcPr>
+            <w:tcW w:w="0" w:type="auto"/>
+            <w:hideMark/>
+          </w:tcPr>
+          <w:p>
+            <w:r>
+              <w:t>1.11.20</w:t>
+            </w:r>
+          </w:p>
+        </w:tc>
+      </w:tr>
+    </w:tbl>
     <w:p/>
     <w:sectPr>
       <w:pgSz w:w="12240" w:h="15840"/>
@@ -4470,6 +6763,44 @@
     <w:basedOn w:val="DefaultParagraphFont"/>
     <w:rsid w:val="0051374C"/>
   </w:style>
+  <w:style w:type="table" w:styleId="TableGrid">
+    <w:name w:val="Table Grid"/>
+    <w:basedOn w:val="TableNormal"/>
+    <w:uiPriority w:val="59"/>
+    <w:rsid w:val="0008363B"/>
+    <w:pPr>
+      <w:spacing w:after="0" w:line="240" w:lineRule="auto"/>
+    </w:pPr>
+    <w:tblPr>
+      <w:tblBorders>
+        <w:top w:val="single" w:sz="4" w:space="0" w:color="auto"/>
+        <w:left w:val="single" w:sz="4" w:space="0" w:color="auto"/>
+        <w:bottom w:val="single" w:sz="4" w:space="0" w:color="auto"/>
+        <w:right w:val="single" w:sz="4" w:space="0" w:color="auto"/>
+        <w:insideH w:val="single" w:sz="4" w:space="0" w:color="auto"/>
+        <w:insideV w:val="single" w:sz="4" w:space="0" w:color="auto"/>
+      </w:tblBorders>
+    </w:tblPr>
+  </w:style>
+  <w:style w:type="table" w:styleId="TableGridLight">
+    <w:name w:val="Grid Table Light"/>
+    <w:basedOn w:val="TableNormal"/>
+    <w:uiPriority w:val="40"/>
+    <w:rsid w:val="00885733"/>
+    <w:pPr>
+      <w:spacing w:after="0" w:line="240" w:lineRule="auto"/>
+    </w:pPr>
+    <w:tblPr>
+      <w:tblBorders>
+        <w:top w:val="single" w:sz="4" w:space="0" w:color="BFBFBF" w:themeColor="background1" w:themeShade="BF"/>
+        <w:left w:val="single" w:sz="4" w:space="0" w:color="BFBFBF" w:themeColor="background1" w:themeShade="BF"/>
+        <w:bottom w:val="single" w:sz="4" w:space="0" w:color="BFBFBF" w:themeColor="background1" w:themeShade="BF"/>
+        <w:right w:val="single" w:sz="4" w:space="0" w:color="BFBFBF" w:themeColor="background1" w:themeShade="BF"/>
+        <w:insideH w:val="single" w:sz="4" w:space="0" w:color="BFBFBF" w:themeColor="background1" w:themeShade="BF"/>
+        <w:insideV w:val="single" w:sz="4" w:space="0" w:color="BFBFBF" w:themeColor="background1" w:themeShade="BF"/>
+      </w:tblBorders>
+    </w:tblPr>
+  </w:style>
 </w:styles>
 </file>
 
@@ -5389,7 +7720,7 @@
 </file>
 
 <file path=customXml/itemProps1.xml><?xml version="1.0" encoding="utf-8"?>
-<ds:datastoreItem xmlns:ds="http://schemas.openxmlformats.org/officeDocument/2006/customXml" ds:itemID="{A2BF3691-3C81-4CE8-BF19-DEDBB6735CBE}">
+<ds:datastoreItem xmlns:ds="http://schemas.openxmlformats.org/officeDocument/2006/customXml" ds:itemID="{C9E72148-9426-486A-A46D-426B76885B45}">
   <ds:schemaRefs>
     <ds:schemaRef ds:uri="http://schemas.openxmlformats.org/officeDocument/2006/bibliography"/>
   </ds:schemaRefs>

</xml_diff>

<commit_message>
readme date updating issue
</commit_message>
<xml_diff>
--- a/Readme.docx
+++ b/Readme.docx
@@ -149,7 +149,7 @@
         <w:fldChar w:fldCharType="begin"/>
       </w:r>
       <w:r>
-        <w:instrText xml:space="preserve"> PRINTDATE  \@ "M/d/yyyy h:mm:ss am/pm"  \* MERGEFORMAT </w:instrText>
+        <w:instrText xml:space="preserve"> DATE \@ "M/d/yyyy h:mm:ss am/pm" </w:instrText>
       </w:r>
       <w:r>
         <w:fldChar w:fldCharType="separate"/>
@@ -158,35 +158,13 @@
         <w:rPr>
           <w:noProof/>
         </w:rPr>
-        <w:t>11/17/2016</w:t>
-      </w:r>
-      <w:r>
-        <w:rPr>
-          <w:noProof/>
-        </w:rPr>
-        <w:t xml:space="preserve"> </w:t>
-      </w:r>
-      <w:r>
-        <w:rPr>
-          <w:noProof/>
-        </w:rPr>
-        <w:t>5:13:00</w:t>
-      </w:r>
-      <w:r>
-        <w:rPr>
-          <w:noProof/>
-        </w:rPr>
-        <w:t xml:space="preserve"> </w:t>
-      </w:r>
-      <w:r>
-        <w:rPr>
-          <w:noProof/>
-        </w:rPr>
-        <w:t>PM</w:t>
+        <w:t>1/13/2017 2:35:57 PM</w:t>
       </w:r>
       <w:r>
         <w:fldChar w:fldCharType="end"/>
       </w:r>
+      <w:bookmarkStart w:id="0" w:name="_GoBack"/>
+      <w:bookmarkEnd w:id="0"/>
     </w:p>
     <w:p>
       <w:pPr>
@@ -195,27 +173,14 @@
           <w:noProof/>
         </w:rPr>
       </w:pPr>
-      <w:r>
-        <w:fldChar w:fldCharType="begin"/>
-      </w:r>
-      <w:r>
-        <w:instrText xml:space="preserve"> FILENAME   \* MERGEFORMAT </w:instrText>
-      </w:r>
-      <w:r>
-        <w:fldChar w:fldCharType="separate"/>
-      </w:r>
-      <w:r>
-        <w:rPr>
-          <w:noProof/>
-        </w:rPr>
-        <w:t>MotomanRvizReadme.docx</w:t>
-      </w:r>
-      <w:r>
-        <w:rPr>
-          <w:noProof/>
-        </w:rPr>
-        <w:fldChar w:fldCharType="end"/>
-      </w:r>
+      <w:fldSimple w:instr=" FILENAME   \* MERGEFORMAT ">
+        <w:r>
+          <w:rPr>
+            <w:noProof/>
+          </w:rPr>
+          <w:t>MotomanRvizReadme.docx</w:t>
+        </w:r>
+      </w:fldSimple>
     </w:p>
     <w:p/>
     <w:p>
@@ -4010,14 +3975,27 @@
       <w:r>
         <w:t xml:space="preserve"> </w:t>
       </w:r>
-      <w:fldSimple w:instr=" SEQ Figure \* ARABIC ">
-        <w:r>
-          <w:rPr>
-            <w:noProof/>
-          </w:rPr>
-          <w:t>2</w:t>
-        </w:r>
-      </w:fldSimple>
+      <w:r>
+        <w:fldChar w:fldCharType="begin"/>
+      </w:r>
+      <w:r>
+        <w:instrText xml:space="preserve"> SEQ Figure \* ARABIC </w:instrText>
+      </w:r>
+      <w:r>
+        <w:fldChar w:fldCharType="separate"/>
+      </w:r>
+      <w:r>
+        <w:rPr>
+          <w:noProof/>
+        </w:rPr>
+        <w:t>1</w:t>
+      </w:r>
+      <w:r>
+        <w:rPr>
+          <w:noProof/>
+        </w:rPr>
+        <w:fldChar w:fldCharType="end"/>
+      </w:r>
       <w:r>
         <w:t xml:space="preserve"> </w:t>
       </w:r>
@@ -4911,7 +4889,6 @@
         <w:jc w:val="left"/>
       </w:pPr>
       <w:r>
-        <w:lastRenderedPageBreak/>
         <w:t>Socket</w:t>
       </w:r>
       <w:r>
@@ -4942,6 +4919,7 @@
         <w:jc w:val="left"/>
       </w:pPr>
       <w:r>
+        <w:lastRenderedPageBreak/>
         <w:t>&gt;</w:t>
       </w:r>
     </w:p>
@@ -7252,14 +7230,27 @@
       <w:r>
         <w:t xml:space="preserve"> </w:t>
       </w:r>
-      <w:fldSimple w:instr=" SEQ Figure \* ARABIC ">
-        <w:r>
-          <w:rPr>
-            <w:noProof/>
-          </w:rPr>
-          <w:t>3</w:t>
-        </w:r>
-      </w:fldSimple>
+      <w:r>
+        <w:fldChar w:fldCharType="begin"/>
+      </w:r>
+      <w:r>
+        <w:instrText xml:space="preserve"> SEQ Figure \* ARABIC </w:instrText>
+      </w:r>
+      <w:r>
+        <w:fldChar w:fldCharType="separate"/>
+      </w:r>
+      <w:r>
+        <w:rPr>
+          <w:noProof/>
+        </w:rPr>
+        <w:t>2</w:t>
+      </w:r>
+      <w:r>
+        <w:rPr>
+          <w:noProof/>
+        </w:rPr>
+        <w:fldChar w:fldCharType="end"/>
+      </w:r>
       <w:r>
         <w:t xml:space="preserve"> </w:t>
       </w:r>
@@ -8401,12 +8392,7 @@
               <w:t xml:space="preserve"> </w:t>
             </w:r>
             <w:r>
-              <w:t>jo</w:t>
-            </w:r>
-            <w:bookmarkStart w:id="0" w:name="_GoBack"/>
-            <w:bookmarkEnd w:id="0"/>
-            <w:r>
-              <w:t>ints</w:t>
+              <w:t>joints</w:t>
             </w:r>
             <w:r>
               <w:t xml:space="preserve"> </w:t>
@@ -14514,7 +14500,7 @@
 </file>
 
 <file path=customXml/itemProps1.xml><?xml version="1.0" encoding="utf-8"?>
-<ds:datastoreItem xmlns:ds="http://schemas.openxmlformats.org/officeDocument/2006/customXml" ds:itemID="{8E272C55-8870-4F0F-B7A4-98936F9E5BB3}">
+<ds:datastoreItem xmlns:ds="http://schemas.openxmlformats.org/officeDocument/2006/customXml" ds:itemID="{01AA423D-9E84-494E-BBDD-F28827C65AAF}">
   <ds:schemaRefs>
     <ds:schemaRef ds:uri="http://schemas.openxmlformats.org/officeDocument/2006/bibliography"/>
   </ds:schemaRefs>

</xml_diff>

<commit_message>
add interpolation in python
</commit_message>
<xml_diff>
--- a/Readme.docx
+++ b/Readme.docx
@@ -55,13 +55,7 @@
         <w:t xml:space="preserve"> </w:t>
       </w:r>
       <w:r>
-        <w:t>of</w:t>
-      </w:r>
-      <w:r>
-        <w:t xml:space="preserve">  </w:t>
-      </w:r>
-      <w:r>
-        <w:t>a</w:t>
+        <w:t>of a</w:t>
       </w:r>
       <w:r>
         <w:t xml:space="preserve"> </w:t>
@@ -158,7 +152,7 @@
         <w:rPr>
           <w:noProof/>
         </w:rPr>
-        <w:t>1/17/2017 8:48:03 AM</w:t>
+        <w:t>1/26/2017 1:48:36 PM</w:t>
       </w:r>
       <w:r>
         <w:fldChar w:fldCharType="end"/>
@@ -2164,10 +2158,7 @@
     </w:p>
     <w:p>
       <w:r>
-        <w:t>The robot pkg argument can be</w:t>
-      </w:r>
-      <w:r>
-        <w:t xml:space="preserve"> specified on the roslaunch command line, using the "robot" ROS arg.</w:t>
+        <w:t>The robot pkg argument can be specified on the roslaunch command line, using the "robot" ROS arg.</w:t>
       </w:r>
     </w:p>
     <w:p>
@@ -2187,19 +2178,7 @@
     <w:p/>
     <w:p>
       <w:r>
-        <w:t>This informs the launch file that the "</w:t>
-      </w:r>
-      <w:r>
-        <w:t>robotpkg</w:t>
-      </w:r>
-      <w:r>
-        <w:t xml:space="preserve">" arg is now "kuka_lwr" and not  </w:t>
-      </w:r>
-      <w:r>
-        <w:t>"motoman_sia20d"</w:t>
-      </w:r>
-      <w:r>
-        <w:t>.</w:t>
+        <w:t>This informs the launch file that the "robotpkg" arg is now "kuka_lwr" and not  "motoman_sia20d".</w:t>
       </w:r>
       <w:r>
         <w:t xml:space="preserve"> </w:t>
@@ -2216,33 +2195,7 @@
         <w:t>must</w:t>
       </w:r>
       <w:r>
-        <w:t xml:space="preserve"> be in the root directory of the workspace. </w:t>
-      </w:r>
-      <w:r>
-        <w:t xml:space="preserve">The reason you must be in the root /workspace (and not /src) is that the ros parameter </w:t>
-      </w:r>
-      <w:r>
-        <w:t>"</w:t>
-      </w:r>
-      <w:r>
-        <w:t>robot_description</w:t>
-      </w:r>
-      <w:r>
-        <w:t>"</w:t>
-      </w:r>
-      <w:r>
-        <w:t xml:space="preserve"> uses a semi-hard-coded path to the robot urdf file. This was because ROS does not allow embedded execution of arg inside of find, i.e., the launch file does not support: $(find $(arg robotpkg)/urdf/robot.urdf) .</w:t>
-      </w:r>
-      <w:r>
-        <w:t xml:space="preserve"> Plus, ROS does also not allow programs to access the launch arguments (or if possible, </w:t>
-      </w:r>
-      <w:bookmarkStart w:id="0" w:name="_GoBack"/>
-      <w:bookmarkEnd w:id="0"/>
-      <w:r>
-        <w:t>it wasn't obvious.)</w:t>
-      </w:r>
-      <w:r>
-        <w:t xml:space="preserve">  </w:t>
+        <w:t xml:space="preserve"> be in the root directory of the workspace. The reason you must be in the root /workspace (and not /src) is that the ros parameter "robot_description" uses a semi-hard-coded path to the robot urdf file. This was because ROS does not allow embedded execution of arg inside of find, i.e., the launch file does not support: $(find $(arg robotpkg)/urdf/robot.urdf) . Plus, ROS does also not allow programs to access the launch arguments (or if possible, it wasn't obvious.)  </w:t>
       </w:r>
     </w:p>
     <w:p>
@@ -3969,7 +3922,10 @@
         <w:fldChar w:fldCharType="begin"/>
       </w:r>
       <w:r>
-        <w:instrText xml:space="preserve"> SEQ Figure \* ARABIC </w:instrText>
+        <w:instrText xml:space="preserve"> SEQ Fi</w:instrText>
+      </w:r>
+      <w:r>
+        <w:instrText xml:space="preserve">gure \* ARABIC </w:instrText>
       </w:r>
       <w:r>
         <w:fldChar w:fldCharType="separate"/>
@@ -8277,10 +8233,13 @@
               <w:t>va</w:t>
             </w:r>
             <w:r>
+              <w:t>l</w:t>
+            </w:r>
+            <w:r>
               <w:rPr>
                 <w:vertAlign w:val="subscript"/>
               </w:rPr>
-              <w:t>ln</w:t>
+              <w:t>n</w:t>
             </w:r>
           </w:p>
         </w:tc>
@@ -8721,6 +8680,61 @@
             </w:r>
             <w:r>
               <w:t>double</w:t>
+            </w:r>
+          </w:p>
+        </w:tc>
+      </w:tr>
+      <w:tr>
+        <w:tc>
+          <w:tcPr>
+            <w:tcW w:w="1278" w:type="dxa"/>
+          </w:tcPr>
+          <w:p>
+            <w:r>
+              <w:t>goto</w:t>
+            </w:r>
+          </w:p>
+        </w:tc>
+        <w:tc>
+          <w:tcPr>
+            <w:tcW w:w="3510" w:type="dxa"/>
+          </w:tcPr>
+          <w:p>
+            <w:r>
+              <w:t>J</w:t>
+            </w:r>
+            <w:r>
+              <w:rPr>
+                <w:vertAlign w:val="subscript"/>
+              </w:rPr>
+              <w:t>1</w:t>
+            </w:r>
+            <w:r>
+              <w:t>,J</w:t>
+            </w:r>
+            <w:r>
+              <w:rPr>
+                <w:vertAlign w:val="subscript"/>
+              </w:rPr>
+              <w:t>n</w:t>
+            </w:r>
+          </w:p>
+        </w:tc>
+        <w:tc>
+          <w:tcPr>
+            <w:tcW w:w="4950" w:type="dxa"/>
+          </w:tcPr>
+          <w:p>
+            <w:r>
+              <w:t>Move from current joint position to goal joint position. Use linear interpolation to move each joint.</w:t>
+            </w:r>
+            <w:r>
+              <w:t xml:space="preserve"> You must specify values for </w:t>
+            </w:r>
+            <w:bookmarkStart w:id="0" w:name="_GoBack"/>
+            <w:bookmarkEnd w:id="0"/>
+            <w:r>
+              <w:t>all joints.</w:t>
             </w:r>
           </w:p>
         </w:tc>
@@ -8859,6 +8873,7 @@
           </w:tcPr>
           <w:p>
             <w:r>
+              <w:lastRenderedPageBreak/>
               <w:t>actionlib_msgs</w:t>
             </w:r>
           </w:p>
@@ -8931,7 +8946,6 @@
           </w:tcPr>
           <w:p>
             <w:r>
-              <w:lastRenderedPageBreak/>
               <w:t>cpp_common</w:t>
             </w:r>
           </w:p>
@@ -9964,6 +9978,7 @@
           </w:tcPr>
           <w:p>
             <w:r>
+              <w:lastRenderedPageBreak/>
               <w:t>rosmsg</w:t>
             </w:r>
           </w:p>
@@ -10036,7 +10051,6 @@
           </w:tcPr>
           <w:p>
             <w:r>
-              <w:lastRenderedPageBreak/>
               <w:t>rospack</w:t>
             </w:r>
           </w:p>
@@ -14611,7 +14625,7 @@
 </file>
 
 <file path=customXml/itemProps1.xml><?xml version="1.0" encoding="utf-8"?>
-<ds:datastoreItem xmlns:ds="http://schemas.openxmlformats.org/officeDocument/2006/customXml" ds:itemID="{73D8C0DB-A626-483C-89D0-5E9443FDD3E1}">
+<ds:datastoreItem xmlns:ds="http://schemas.openxmlformats.org/officeDocument/2006/customXml" ds:itemID="{88F2BF97-9391-40E5-8959-970A9E6570F3}">
   <ds:schemaRefs>
     <ds:schemaRef ds:uri="http://schemas.openxmlformats.org/officeDocument/2006/bibliography"/>
   </ds:schemaRefs>

</xml_diff>